<commit_message>
created PDF version for rev0 (2020.1-EN-rev0)
</commit_message>
<xml_diff>
--- a/raw/sample_exam/Sample-Exam-Answers-EN.docx
+++ b/raw/sample_exam/Sample-Exam-Answers-EN.docx
@@ -13,7 +13,6 @@
           <w:szCs w:val="28"/>
         </w:rPr>
       </w:pPr>
-      <w:proofErr w:type="spellStart"/>
       <w:r>
         <w:rPr>
           <w:rFonts w:ascii="Roboto" w:hAnsi="Roboto"/>
@@ -23,9 +22,8 @@
           <w:sz w:val="28"/>
           <w:szCs w:val="28"/>
         </w:rPr>
-        <w:t>Answers</w:t>
+        <w:t>Answers to</w:t>
       </w:r>
-      <w:proofErr w:type="spellEnd"/>
       <w:r>
         <w:rPr>
           <w:rFonts w:ascii="Roboto" w:hAnsi="Roboto"/>
@@ -37,7 +35,6 @@
         </w:rPr>
         <w:t xml:space="preserve"> </w:t>
       </w:r>
-      <w:proofErr w:type="spellStart"/>
       <w:r>
         <w:rPr>
           <w:rFonts w:ascii="Roboto" w:hAnsi="Roboto"/>
@@ -47,79 +44,7 @@
           <w:sz w:val="28"/>
           <w:szCs w:val="28"/>
         </w:rPr>
-        <w:t>to</w:t>
-      </w:r>
-      <w:proofErr w:type="spellEnd"/>
-      <w:r>
-        <w:rPr>
-          <w:rFonts w:ascii="Roboto" w:hAnsi="Roboto"/>
-          <w:b/>
-          <w:bCs/>
-          <w:color w:val="000000" w:themeColor="text1"/>
-          <w:sz w:val="28"/>
-          <w:szCs w:val="28"/>
-        </w:rPr>
-        <w:t xml:space="preserve"> </w:t>
-      </w:r>
-      <w:proofErr w:type="spellStart"/>
-      <w:r>
-        <w:rPr>
-          <w:rFonts w:ascii="Roboto" w:hAnsi="Roboto"/>
-          <w:b/>
-          <w:bCs/>
-          <w:color w:val="000000" w:themeColor="text1"/>
-          <w:sz w:val="28"/>
-          <w:szCs w:val="28"/>
-        </w:rPr>
-        <w:t>the</w:t>
-      </w:r>
-      <w:proofErr w:type="spellEnd"/>
-      <w:r>
-        <w:rPr>
-          <w:rFonts w:ascii="Roboto" w:hAnsi="Roboto"/>
-          <w:b/>
-          <w:bCs/>
-          <w:color w:val="000000" w:themeColor="text1"/>
-          <w:sz w:val="28"/>
-          <w:szCs w:val="28"/>
-        </w:rPr>
-        <w:t xml:space="preserve"> Sample </w:t>
-      </w:r>
-      <w:proofErr w:type="spellStart"/>
-      <w:r>
-        <w:rPr>
-          <w:rFonts w:ascii="Roboto" w:hAnsi="Roboto"/>
-          <w:b/>
-          <w:bCs/>
-          <w:color w:val="000000" w:themeColor="text1"/>
-          <w:sz w:val="28"/>
-          <w:szCs w:val="28"/>
-        </w:rPr>
-        <w:t>Exam</w:t>
-      </w:r>
-      <w:proofErr w:type="spellEnd"/>
-      <w:r>
-        <w:rPr>
-          <w:rFonts w:ascii="Roboto" w:hAnsi="Roboto"/>
-          <w:b/>
-          <w:bCs/>
-          <w:color w:val="000000" w:themeColor="text1"/>
-          <w:sz w:val="28"/>
-          <w:szCs w:val="28"/>
-        </w:rPr>
-        <w:t xml:space="preserve"> </w:t>
-      </w:r>
-      <w:proofErr w:type="spellStart"/>
-      <w:r>
-        <w:rPr>
-          <w:rFonts w:ascii="Roboto" w:hAnsi="Roboto"/>
-          <w:b/>
-          <w:bCs/>
-          <w:color w:val="000000" w:themeColor="text1"/>
-          <w:sz w:val="28"/>
-          <w:szCs w:val="28"/>
-        </w:rPr>
-        <w:t>Fo</w:t>
+        <w:t>the Sample Exam Fo</w:t>
       </w:r>
       <w:r>
         <w:rPr>
@@ -130,19 +55,7 @@
           <w:sz w:val="28"/>
           <w:szCs w:val="28"/>
         </w:rPr>
-        <w:t>undation</w:t>
-      </w:r>
-      <w:proofErr w:type="spellEnd"/>
-      <w:r>
-        <w:rPr>
-          <w:rFonts w:ascii="Roboto" w:hAnsi="Roboto"/>
-          <w:b/>
-          <w:bCs/>
-          <w:color w:val="000000" w:themeColor="text1"/>
-          <w:sz w:val="28"/>
-          <w:szCs w:val="28"/>
-        </w:rPr>
-        <w:t xml:space="preserve"> Level (CPSA-F</w:t>
+        <w:t>undation Level (CPSA-F</w:t>
       </w:r>
       <w:r>
         <w:rPr>
@@ -171,11 +84,9 @@
     <w:p>
       <w:pPr>
         <w:pStyle w:val="Textkrper"/>
-        <w:tabs>
-          <w:tab w:val="left" w:pos="538"/>
-        </w:tabs>
         <w:spacing w:before="93"/>
-        <w:ind w:right="220"/>
+        <w:ind w:left="219" w:right="220"/>
+        <w:jc w:val="center"/>
         <w:rPr>
           <w:rFonts w:ascii="Roboto" w:hAnsi="Roboto" w:cs="Times New Roman"/>
           <w:b w:val="0"/>
@@ -188,61 +99,36 @@
       </w:pPr>
       <w:r>
         <w:rPr>
-          <w:rFonts w:ascii="Roboto" w:hAnsi="Roboto" w:cs="Times New Roman"/>
-          <w:b w:val="0"/>
-          <w:bCs w:val="0"/>
-          <w:color w:val="000000" w:themeColor="text1"/>
-          <w:sz w:val="22"/>
-          <w:szCs w:val="22"/>
-          <w:lang w:val="de-DE"/>
+          <w:rFonts w:ascii="Roboto" w:hAnsi="Roboto"/>
+          <w:color w:val="333333"/>
+          <w:lang w:val="en-US"/>
         </w:rPr>
-        <w:t xml:space="preserve">based on Curriculum - Version V5.1-EN; </w:t>
+        <w:t>Document version: 2020.1-EN-rev0,</w:t>
       </w:r>
-      <w:proofErr w:type="spellStart"/>
       <w:r>
         <w:rPr>
-          <w:rFonts w:ascii="Roboto" w:hAnsi="Roboto" w:cs="Times New Roman"/>
-          <w:b w:val="0"/>
-          <w:bCs w:val="0"/>
-          <w:color w:val="000000" w:themeColor="text1"/>
-          <w:sz w:val="22"/>
-          <w:szCs w:val="22"/>
-          <w:lang w:val="de-DE"/>
+          <w:rFonts w:ascii="Roboto" w:hAnsi="Roboto"/>
+          <w:color w:val="333333"/>
+          <w:lang w:val="en-US"/>
         </w:rPr>
-        <w:t>January</w:t>
+        <w:br/>
       </w:r>
-      <w:proofErr w:type="spellEnd"/>
       <w:r>
         <w:rPr>
-          <w:rFonts w:ascii="Roboto" w:hAnsi="Roboto" w:cs="Times New Roman"/>
-          <w:b w:val="0"/>
-          <w:bCs w:val="0"/>
-          <w:color w:val="000000" w:themeColor="text1"/>
-          <w:sz w:val="22"/>
-          <w:szCs w:val="22"/>
-          <w:lang w:val="de-DE"/>
+          <w:rFonts w:ascii="Roboto" w:hAnsi="Roboto"/>
+          <w:color w:val="333333"/>
+          <w:lang w:val="en-US"/>
         </w:rPr>
-        <w:t xml:space="preserve"> 2, 2020</w:t>
+        <w:t>based on Curriculum - Version V5.1-EN; January 2, 2020</w:t>
       </w:r>
-    </w:p>
-    <w:p>
-      <w:pPr>
-        <w:pStyle w:val="Textkrper"/>
-        <w:tabs>
-          <w:tab w:val="left" w:pos="538"/>
-        </w:tabs>
-        <w:spacing w:before="93"/>
-        <w:ind w:right="220"/>
+      <w:r>
         <w:rPr>
-          <w:rFonts w:ascii="Roboto" w:hAnsi="Roboto" w:cs="Times New Roman"/>
-          <w:b w:val="0"/>
-          <w:bCs w:val="0"/>
-          <w:color w:val="000000" w:themeColor="text1"/>
-          <w:sz w:val="22"/>
-          <w:szCs w:val="22"/>
-          <w:lang w:val="de-DE"/>
+          <w:rFonts w:ascii="Roboto" w:hAnsi="Roboto"/>
+          <w:color w:val="333333"/>
+          <w:lang w:val="en-US"/>
         </w:rPr>
-      </w:pPr>
+        <w:br/>
+      </w:r>
     </w:p>
     <w:tbl>
       <w:tblPr>
@@ -273,7 +159,7 @@
               <w:bottom w:val="single" w:sz="4" w:space="0" w:color="auto"/>
               <w:right w:val="single" w:sz="4" w:space="0" w:color="auto"/>
             </w:tcBorders>
-            <w:shd w:val="clear" w:color="auto" w:fill="auto"/>
+            <w:shd w:val="pct5" w:color="auto" w:fill="FDE9D9" w:themeFill="accent6" w:themeFillTint="33"/>
             <w:noWrap/>
             <w:vAlign w:val="center"/>
             <w:hideMark/>
@@ -281,6 +167,7 @@
           <w:p>
             <w:pPr>
               <w:spacing w:before="120" w:after="120"/>
+              <w:jc w:val="center"/>
               <w:rPr>
                 <w:rFonts w:ascii="Roboto" w:hAnsi="Roboto" w:cs="Calibri"/>
                 <w:b/>
@@ -297,29 +184,7 @@
                 <w:color w:val="000000"/>
                 <w:szCs w:val="22"/>
               </w:rPr>
-              <w:t xml:space="preserve">Question </w:t>
-            </w:r>
-            <w:proofErr w:type="spellStart"/>
-            <w:r>
-              <w:rPr>
-                <w:rFonts w:ascii="Roboto" w:hAnsi="Roboto" w:cs="Calibri"/>
-                <w:b/>
-                <w:bCs/>
-                <w:color w:val="000000"/>
-                <w:szCs w:val="22"/>
-              </w:rPr>
-              <w:t>No</w:t>
-            </w:r>
-            <w:proofErr w:type="spellEnd"/>
-            <w:r>
-              <w:rPr>
-                <w:rFonts w:ascii="Roboto" w:hAnsi="Roboto" w:cs="Calibri"/>
-                <w:b/>
-                <w:bCs/>
-                <w:color w:val="000000"/>
-                <w:szCs w:val="22"/>
-              </w:rPr>
-              <w:t>.</w:t>
+              <w:t>Question No.</w:t>
             </w:r>
           </w:p>
         </w:tc>
@@ -332,7 +197,7 @@
               <w:bottom w:val="single" w:sz="4" w:space="0" w:color="auto"/>
               <w:right w:val="single" w:sz="4" w:space="0" w:color="auto"/>
             </w:tcBorders>
-            <w:shd w:val="clear" w:color="auto" w:fill="auto"/>
+            <w:shd w:val="pct5" w:color="auto" w:fill="FDE9D9" w:themeFill="accent6" w:themeFillTint="33"/>
             <w:noWrap/>
             <w:vAlign w:val="center"/>
             <w:hideMark/>
@@ -340,6 +205,7 @@
           <w:p>
             <w:pPr>
               <w:spacing w:before="120" w:after="120"/>
+              <w:jc w:val="center"/>
               <w:rPr>
                 <w:rFonts w:ascii="Roboto" w:hAnsi="Roboto" w:cs="Calibri"/>
                 <w:b/>
@@ -348,7 +214,6 @@
                 <w:szCs w:val="22"/>
               </w:rPr>
             </w:pPr>
-            <w:proofErr w:type="spellStart"/>
             <w:r>
               <w:rPr>
                 <w:rFonts w:ascii="Roboto" w:hAnsi="Roboto" w:cs="Calibri"/>
@@ -357,40 +222,7 @@
                 <w:color w:val="000000"/>
                 <w:szCs w:val="22"/>
               </w:rPr>
-              <w:t>Correct</w:t>
-            </w:r>
-            <w:proofErr w:type="spellEnd"/>
-            <w:r>
-              <w:rPr>
-                <w:rFonts w:ascii="Roboto" w:hAnsi="Roboto" w:cs="Calibri"/>
-                <w:b/>
-                <w:bCs/>
-                <w:color w:val="000000"/>
-                <w:szCs w:val="22"/>
-              </w:rPr>
-              <w:t xml:space="preserve"> </w:t>
-            </w:r>
-            <w:proofErr w:type="spellStart"/>
-            <w:r>
-              <w:rPr>
-                <w:rFonts w:ascii="Roboto" w:hAnsi="Roboto" w:cs="Calibri"/>
-                <w:b/>
-                <w:bCs/>
-                <w:color w:val="000000"/>
-                <w:szCs w:val="22"/>
-              </w:rPr>
-              <w:t>Answer</w:t>
-            </w:r>
-            <w:proofErr w:type="spellEnd"/>
-            <w:r>
-              <w:rPr>
-                <w:rFonts w:ascii="Roboto" w:hAnsi="Roboto" w:cs="Calibri"/>
-                <w:b/>
-                <w:bCs/>
-                <w:color w:val="000000"/>
-                <w:szCs w:val="22"/>
-              </w:rPr>
-              <w:t>(s)</w:t>
+              <w:t>Correct Answer(s)</w:t>
             </w:r>
           </w:p>
         </w:tc>
@@ -403,7 +235,7 @@
               <w:bottom w:val="single" w:sz="4" w:space="0" w:color="auto"/>
               <w:right w:val="single" w:sz="4" w:space="0" w:color="auto"/>
             </w:tcBorders>
-            <w:shd w:val="clear" w:color="auto" w:fill="auto"/>
+            <w:shd w:val="pct5" w:color="auto" w:fill="FDE9D9" w:themeFill="accent6" w:themeFillTint="33"/>
             <w:noWrap/>
             <w:vAlign w:val="center"/>
             <w:hideMark/>
@@ -411,6 +243,7 @@
           <w:p>
             <w:pPr>
               <w:spacing w:before="120" w:after="120"/>
+              <w:jc w:val="center"/>
               <w:rPr>
                 <w:rFonts w:ascii="Roboto" w:hAnsi="Roboto" w:cs="Calibri"/>
                 <w:b/>
@@ -814,18 +647,8 @@
                 <w:color w:val="000000"/>
                 <w:szCs w:val="22"/>
               </w:rPr>
-              <w:t xml:space="preserve">a - </w:t>
-            </w:r>
-            <w:proofErr w:type="spellStart"/>
-            <w:r>
-              <w:rPr>
-                <w:rFonts w:ascii="Roboto" w:hAnsi="Roboto" w:cs="Calibri"/>
-                <w:color w:val="000000"/>
-                <w:szCs w:val="22"/>
-              </w:rPr>
-              <w:t>Appropriate</w:t>
-            </w:r>
-            <w:proofErr w:type="spellEnd"/>
+              <w:t>a - Appropriate</w:t>
+            </w:r>
           </w:p>
         </w:tc>
         <w:tc>
@@ -919,18 +742,8 @@
                 <w:color w:val="000000"/>
                 <w:szCs w:val="22"/>
               </w:rPr>
-              <w:t xml:space="preserve">b - </w:t>
-            </w:r>
-            <w:proofErr w:type="spellStart"/>
-            <w:r>
-              <w:rPr>
-                <w:rFonts w:ascii="Roboto" w:hAnsi="Roboto" w:cs="Calibri"/>
-                <w:color w:val="000000"/>
-                <w:szCs w:val="22"/>
-              </w:rPr>
-              <w:t>Appropriate</w:t>
-            </w:r>
-            <w:proofErr w:type="spellEnd"/>
+              <w:t>b - Appropriate</w:t>
+            </w:r>
           </w:p>
         </w:tc>
         <w:tc>
@@ -1015,18 +828,8 @@
                 <w:color w:val="000000"/>
                 <w:szCs w:val="22"/>
               </w:rPr>
-              <w:t xml:space="preserve">c - Not </w:t>
-            </w:r>
-            <w:proofErr w:type="spellStart"/>
-            <w:r>
-              <w:rPr>
-                <w:rFonts w:ascii="Roboto" w:hAnsi="Roboto" w:cs="Calibri"/>
-                <w:color w:val="000000"/>
-                <w:szCs w:val="22"/>
-              </w:rPr>
-              <w:t>Appropriate</w:t>
-            </w:r>
-            <w:proofErr w:type="spellEnd"/>
+              <w:t>c - Not Appropriate</w:t>
+            </w:r>
           </w:p>
         </w:tc>
         <w:tc>
@@ -1505,18 +1308,8 @@
                 <w:color w:val="000000"/>
                 <w:szCs w:val="22"/>
               </w:rPr>
-              <w:t xml:space="preserve">c - </w:t>
-            </w:r>
-            <w:proofErr w:type="spellStart"/>
-            <w:r>
-              <w:rPr>
-                <w:rFonts w:ascii="Roboto" w:hAnsi="Roboto" w:cs="Calibri"/>
-                <w:color w:val="000000"/>
-                <w:szCs w:val="22"/>
-              </w:rPr>
-              <w:t>False</w:t>
-            </w:r>
-            <w:proofErr w:type="spellEnd"/>
+              <w:t>c - False</w:t>
+            </w:r>
           </w:p>
         </w:tc>
         <w:tc>
@@ -1601,18 +1394,8 @@
                 <w:color w:val="000000"/>
                 <w:szCs w:val="22"/>
               </w:rPr>
-              <w:t xml:space="preserve">d - </w:t>
-            </w:r>
-            <w:proofErr w:type="spellStart"/>
-            <w:r>
-              <w:rPr>
-                <w:rFonts w:ascii="Roboto" w:hAnsi="Roboto" w:cs="Calibri"/>
-                <w:color w:val="000000"/>
-                <w:szCs w:val="22"/>
-              </w:rPr>
-              <w:t>False</w:t>
-            </w:r>
-            <w:proofErr w:type="spellEnd"/>
+              <w:t>d - False</w:t>
+            </w:r>
           </w:p>
         </w:tc>
         <w:tc>
@@ -1697,18 +1480,8 @@
                 <w:color w:val="000000"/>
                 <w:szCs w:val="22"/>
               </w:rPr>
-              <w:t xml:space="preserve">e - </w:t>
-            </w:r>
-            <w:proofErr w:type="spellStart"/>
-            <w:r>
-              <w:rPr>
-                <w:rFonts w:ascii="Roboto" w:hAnsi="Roboto" w:cs="Calibri"/>
-                <w:color w:val="000000"/>
-                <w:szCs w:val="22"/>
-              </w:rPr>
-              <w:t>False</w:t>
-            </w:r>
-            <w:proofErr w:type="spellEnd"/>
+              <w:t>e - False</w:t>
+            </w:r>
           </w:p>
         </w:tc>
         <w:tc>
@@ -2085,18 +1858,8 @@
                 <w:color w:val="000000"/>
                 <w:szCs w:val="22"/>
               </w:rPr>
-              <w:t xml:space="preserve">c - </w:t>
-            </w:r>
-            <w:proofErr w:type="spellStart"/>
-            <w:r>
-              <w:rPr>
-                <w:rFonts w:ascii="Roboto" w:hAnsi="Roboto" w:cs="Calibri"/>
-                <w:color w:val="000000"/>
-                <w:szCs w:val="22"/>
-              </w:rPr>
-              <w:t>False</w:t>
-            </w:r>
-            <w:proofErr w:type="spellEnd"/>
+              <w:t>c - False</w:t>
+            </w:r>
           </w:p>
         </w:tc>
         <w:tc>
@@ -2575,18 +2338,8 @@
                 <w:color w:val="000000"/>
                 <w:szCs w:val="22"/>
               </w:rPr>
-              <w:t xml:space="preserve">b - </w:t>
-            </w:r>
-            <w:proofErr w:type="spellStart"/>
-            <w:r>
-              <w:rPr>
-                <w:rFonts w:ascii="Roboto" w:hAnsi="Roboto" w:cs="Calibri"/>
-                <w:color w:val="000000"/>
-                <w:szCs w:val="22"/>
-              </w:rPr>
-              <w:t>False</w:t>
-            </w:r>
-            <w:proofErr w:type="spellEnd"/>
+              <w:t>b - False</w:t>
+            </w:r>
           </w:p>
         </w:tc>
         <w:tc>
@@ -2947,18 +2700,8 @@
                 <w:color w:val="000000"/>
                 <w:szCs w:val="22"/>
               </w:rPr>
-              <w:t xml:space="preserve">b - </w:t>
-            </w:r>
-            <w:proofErr w:type="spellStart"/>
-            <w:r>
-              <w:rPr>
-                <w:rFonts w:ascii="Roboto" w:hAnsi="Roboto" w:cs="Calibri"/>
-                <w:color w:val="000000"/>
-                <w:szCs w:val="22"/>
-              </w:rPr>
-              <w:t>False</w:t>
-            </w:r>
-            <w:proofErr w:type="spellEnd"/>
+              <w:t>b - False</w:t>
+            </w:r>
           </w:p>
         </w:tc>
         <w:tc>
@@ -3043,18 +2786,8 @@
                 <w:color w:val="000000"/>
                 <w:szCs w:val="22"/>
               </w:rPr>
-              <w:t xml:space="preserve">c - </w:t>
-            </w:r>
-            <w:proofErr w:type="spellStart"/>
-            <w:r>
-              <w:rPr>
-                <w:rFonts w:ascii="Roboto" w:hAnsi="Roboto" w:cs="Calibri"/>
-                <w:color w:val="000000"/>
-                <w:szCs w:val="22"/>
-              </w:rPr>
-              <w:t>False</w:t>
-            </w:r>
-            <w:proofErr w:type="spellEnd"/>
+              <w:t>c - False</w:t>
+            </w:r>
           </w:p>
         </w:tc>
         <w:tc>
@@ -3139,18 +2872,8 @@
                 <w:color w:val="000000"/>
                 <w:szCs w:val="22"/>
               </w:rPr>
-              <w:t xml:space="preserve">d - </w:t>
-            </w:r>
-            <w:proofErr w:type="spellStart"/>
-            <w:r>
-              <w:rPr>
-                <w:rFonts w:ascii="Roboto" w:hAnsi="Roboto" w:cs="Calibri"/>
-                <w:color w:val="000000"/>
-                <w:szCs w:val="22"/>
-              </w:rPr>
-              <w:t>False</w:t>
-            </w:r>
-            <w:proofErr w:type="spellEnd"/>
+              <w:t>d - False</w:t>
+            </w:r>
           </w:p>
         </w:tc>
         <w:tc>
@@ -3276,27 +2999,7 @@
                 <w:szCs w:val="22"/>
               </w:rPr>
               <w:lastRenderedPageBreak/>
-              <w:t xml:space="preserve">Question </w:t>
-            </w:r>
-            <w:proofErr w:type="spellStart"/>
-            <w:r>
-              <w:rPr>
-                <w:rFonts w:ascii="Roboto" w:hAnsi="Roboto" w:cs="Calibri"/>
-                <w:b/>
-                <w:bCs/>
-                <w:szCs w:val="22"/>
-              </w:rPr>
-              <w:t>No</w:t>
-            </w:r>
-            <w:proofErr w:type="spellEnd"/>
-            <w:r>
-              <w:rPr>
-                <w:rFonts w:ascii="Roboto" w:hAnsi="Roboto" w:cs="Calibri"/>
-                <w:b/>
-                <w:bCs/>
-                <w:szCs w:val="22"/>
-              </w:rPr>
-              <w:t>.</w:t>
+              <w:t>Question No.</w:t>
             </w:r>
           </w:p>
         </w:tc>
@@ -3323,7 +3026,6 @@
                 <w:szCs w:val="22"/>
               </w:rPr>
             </w:pPr>
-            <w:proofErr w:type="spellStart"/>
             <w:r>
               <w:rPr>
                 <w:rFonts w:ascii="Roboto" w:hAnsi="Roboto" w:cs="Calibri"/>
@@ -3331,37 +3033,7 @@
                 <w:bCs/>
                 <w:szCs w:val="22"/>
               </w:rPr>
-              <w:t>Correct</w:t>
-            </w:r>
-            <w:proofErr w:type="spellEnd"/>
-            <w:r>
-              <w:rPr>
-                <w:rFonts w:ascii="Roboto" w:hAnsi="Roboto" w:cs="Calibri"/>
-                <w:b/>
-                <w:bCs/>
-                <w:szCs w:val="22"/>
-              </w:rPr>
-              <w:t xml:space="preserve"> </w:t>
-            </w:r>
-            <w:proofErr w:type="spellStart"/>
-            <w:r>
-              <w:rPr>
-                <w:rFonts w:ascii="Roboto" w:hAnsi="Roboto" w:cs="Calibri"/>
-                <w:b/>
-                <w:bCs/>
-                <w:szCs w:val="22"/>
-              </w:rPr>
-              <w:t>Answer</w:t>
-            </w:r>
-            <w:proofErr w:type="spellEnd"/>
-            <w:r>
-              <w:rPr>
-                <w:rFonts w:ascii="Roboto" w:hAnsi="Roboto" w:cs="Calibri"/>
-                <w:b/>
-                <w:bCs/>
-                <w:szCs w:val="22"/>
-              </w:rPr>
-              <w:t>(s)</w:t>
+              <w:t>Correct Answer(s)</w:t>
             </w:r>
           </w:p>
         </w:tc>
@@ -3659,18 +3331,8 @@
                 <w:color w:val="000000"/>
                 <w:szCs w:val="22"/>
               </w:rPr>
-              <w:t xml:space="preserve">c - </w:t>
-            </w:r>
-            <w:proofErr w:type="spellStart"/>
-            <w:r>
-              <w:rPr>
-                <w:rFonts w:ascii="Roboto" w:hAnsi="Roboto" w:cs="Calibri"/>
-                <w:color w:val="000000"/>
-                <w:szCs w:val="22"/>
-              </w:rPr>
-              <w:t>False</w:t>
-            </w:r>
-            <w:proofErr w:type="spellEnd"/>
+              <w:t>c - False</w:t>
+            </w:r>
           </w:p>
         </w:tc>
         <w:tc>
@@ -3751,18 +3413,8 @@
                 <w:color w:val="000000"/>
                 <w:szCs w:val="22"/>
               </w:rPr>
-              <w:t xml:space="preserve">d - </w:t>
-            </w:r>
-            <w:proofErr w:type="spellStart"/>
-            <w:r>
-              <w:rPr>
-                <w:rFonts w:ascii="Roboto" w:hAnsi="Roboto" w:cs="Calibri"/>
-                <w:color w:val="000000"/>
-                <w:szCs w:val="22"/>
-              </w:rPr>
-              <w:t>False</w:t>
-            </w:r>
-            <w:proofErr w:type="spellEnd"/>
+              <w:t>d - False</w:t>
+            </w:r>
           </w:p>
         </w:tc>
         <w:tc>
@@ -4260,18 +3912,8 @@
                 <w:color w:val="000000"/>
                 <w:szCs w:val="22"/>
               </w:rPr>
-              <w:t xml:space="preserve">a - </w:t>
-            </w:r>
-            <w:proofErr w:type="spellStart"/>
-            <w:r>
-              <w:rPr>
-                <w:rFonts w:ascii="Roboto" w:hAnsi="Roboto" w:cs="Calibri"/>
-                <w:color w:val="000000"/>
-                <w:szCs w:val="22"/>
-              </w:rPr>
-              <w:t>Contained</w:t>
-            </w:r>
-            <w:proofErr w:type="spellEnd"/>
+              <w:t>a - Contained</w:t>
+            </w:r>
           </w:p>
         </w:tc>
         <w:tc>
@@ -4359,18 +4001,8 @@
                 <w:color w:val="000000"/>
                 <w:szCs w:val="22"/>
               </w:rPr>
-              <w:t xml:space="preserve">b - </w:t>
-            </w:r>
-            <w:proofErr w:type="spellStart"/>
-            <w:r>
-              <w:rPr>
-                <w:rFonts w:ascii="Roboto" w:hAnsi="Roboto" w:cs="Calibri"/>
-                <w:color w:val="000000"/>
-                <w:szCs w:val="22"/>
-              </w:rPr>
-              <w:t>Contained</w:t>
-            </w:r>
-            <w:proofErr w:type="spellEnd"/>
+              <w:t>b - Contained</w:t>
+            </w:r>
           </w:p>
         </w:tc>
         <w:tc>
@@ -4449,18 +4081,8 @@
                 <w:color w:val="000000"/>
                 <w:szCs w:val="22"/>
               </w:rPr>
-              <w:t xml:space="preserve">c - </w:t>
-            </w:r>
-            <w:proofErr w:type="spellStart"/>
-            <w:r>
-              <w:rPr>
-                <w:rFonts w:ascii="Roboto" w:hAnsi="Roboto" w:cs="Calibri"/>
-                <w:color w:val="000000"/>
-                <w:szCs w:val="22"/>
-              </w:rPr>
-              <w:t>Avoided</w:t>
-            </w:r>
-            <w:proofErr w:type="spellEnd"/>
+              <w:t>c - Avoided</w:t>
+            </w:r>
           </w:p>
         </w:tc>
         <w:tc>
@@ -4541,18 +4163,8 @@
                 <w:color w:val="000000"/>
                 <w:szCs w:val="22"/>
               </w:rPr>
-              <w:t xml:space="preserve">d - </w:t>
-            </w:r>
-            <w:proofErr w:type="spellStart"/>
-            <w:r>
-              <w:rPr>
-                <w:rFonts w:ascii="Roboto" w:hAnsi="Roboto" w:cs="Calibri"/>
-                <w:color w:val="000000"/>
-                <w:szCs w:val="22"/>
-              </w:rPr>
-              <w:t>Avoided</w:t>
-            </w:r>
-            <w:proofErr w:type="spellEnd"/>
+              <w:t>d - Avoided</w:t>
+            </w:r>
           </w:p>
         </w:tc>
         <w:tc>
@@ -5152,36 +4764,8 @@
                 <w:color w:val="000000"/>
                 <w:szCs w:val="22"/>
               </w:rPr>
-              <w:t xml:space="preserve">a - </w:t>
-            </w:r>
-            <w:proofErr w:type="spellStart"/>
-            <w:r>
-              <w:rPr>
-                <w:rFonts w:ascii="Roboto" w:hAnsi="Roboto" w:cs="Calibri"/>
-                <w:color w:val="000000"/>
-                <w:szCs w:val="22"/>
-              </w:rPr>
-              <w:t>Tight</w:t>
-            </w:r>
-            <w:proofErr w:type="spellEnd"/>
-            <w:r>
-              <w:rPr>
-                <w:rFonts w:ascii="Roboto" w:hAnsi="Roboto" w:cs="Calibri"/>
-                <w:color w:val="000000"/>
-                <w:szCs w:val="22"/>
-              </w:rPr>
-              <w:t xml:space="preserve"> </w:t>
-            </w:r>
-            <w:proofErr w:type="spellStart"/>
-            <w:r>
-              <w:rPr>
-                <w:rFonts w:ascii="Roboto" w:hAnsi="Roboto" w:cs="Calibri"/>
-                <w:color w:val="000000"/>
-                <w:szCs w:val="22"/>
-              </w:rPr>
-              <w:t>coupling</w:t>
-            </w:r>
-            <w:proofErr w:type="spellEnd"/>
+              <w:t>a - Tight coupling</w:t>
+            </w:r>
           </w:p>
         </w:tc>
         <w:tc>
@@ -5269,36 +4853,8 @@
                 <w:color w:val="000000"/>
                 <w:szCs w:val="22"/>
               </w:rPr>
-              <w:t xml:space="preserve">b - </w:t>
-            </w:r>
-            <w:proofErr w:type="spellStart"/>
-            <w:r>
-              <w:rPr>
-                <w:rFonts w:ascii="Roboto" w:hAnsi="Roboto" w:cs="Calibri"/>
-                <w:color w:val="000000"/>
-                <w:szCs w:val="22"/>
-              </w:rPr>
-              <w:t>Tight</w:t>
-            </w:r>
-            <w:proofErr w:type="spellEnd"/>
-            <w:r>
-              <w:rPr>
-                <w:rFonts w:ascii="Roboto" w:hAnsi="Roboto" w:cs="Calibri"/>
-                <w:color w:val="000000"/>
-                <w:szCs w:val="22"/>
-              </w:rPr>
-              <w:t xml:space="preserve"> </w:t>
-            </w:r>
-            <w:proofErr w:type="spellStart"/>
-            <w:r>
-              <w:rPr>
-                <w:rFonts w:ascii="Roboto" w:hAnsi="Roboto" w:cs="Calibri"/>
-                <w:color w:val="000000"/>
-                <w:szCs w:val="22"/>
-              </w:rPr>
-              <w:t>coupling</w:t>
-            </w:r>
-            <w:proofErr w:type="spellEnd"/>
+              <w:t>b - Tight coupling</w:t>
+            </w:r>
           </w:p>
         </w:tc>
         <w:tc>
@@ -5377,36 +4933,8 @@
                 <w:color w:val="000000"/>
                 <w:szCs w:val="22"/>
               </w:rPr>
-              <w:t xml:space="preserve">c - </w:t>
-            </w:r>
-            <w:proofErr w:type="spellStart"/>
-            <w:r>
-              <w:rPr>
-                <w:rFonts w:ascii="Roboto" w:hAnsi="Roboto" w:cs="Calibri"/>
-                <w:color w:val="000000"/>
-                <w:szCs w:val="22"/>
-              </w:rPr>
-              <w:t>Tight</w:t>
-            </w:r>
-            <w:proofErr w:type="spellEnd"/>
-            <w:r>
-              <w:rPr>
-                <w:rFonts w:ascii="Roboto" w:hAnsi="Roboto" w:cs="Calibri"/>
-                <w:color w:val="000000"/>
-                <w:szCs w:val="22"/>
-              </w:rPr>
-              <w:t xml:space="preserve"> </w:t>
-            </w:r>
-            <w:proofErr w:type="spellStart"/>
-            <w:r>
-              <w:rPr>
-                <w:rFonts w:ascii="Roboto" w:hAnsi="Roboto" w:cs="Calibri"/>
-                <w:color w:val="000000"/>
-                <w:szCs w:val="22"/>
-              </w:rPr>
-              <w:t>coupling</w:t>
-            </w:r>
-            <w:proofErr w:type="spellEnd"/>
+              <w:t>c - Tight coupling</w:t>
+            </w:r>
           </w:p>
         </w:tc>
         <w:tc>
@@ -5487,18 +5015,8 @@
                 <w:color w:val="000000"/>
                 <w:szCs w:val="22"/>
               </w:rPr>
-              <w:t xml:space="preserve">d - Loose </w:t>
-            </w:r>
-            <w:proofErr w:type="spellStart"/>
-            <w:r>
-              <w:rPr>
-                <w:rFonts w:ascii="Roboto" w:hAnsi="Roboto" w:cs="Calibri"/>
-                <w:color w:val="000000"/>
-                <w:szCs w:val="22"/>
-              </w:rPr>
-              <w:t>coupling</w:t>
-            </w:r>
-            <w:proofErr w:type="spellEnd"/>
+              <w:t>d - Loose coupling</w:t>
+            </w:r>
           </w:p>
         </w:tc>
         <w:tc>
@@ -5779,18 +5297,8 @@
                 <w:color w:val="000000"/>
                 <w:szCs w:val="22"/>
               </w:rPr>
-              <w:t xml:space="preserve">b - </w:t>
-            </w:r>
-            <w:proofErr w:type="spellStart"/>
-            <w:r>
-              <w:rPr>
-                <w:rFonts w:ascii="Roboto" w:hAnsi="Roboto" w:cs="Calibri"/>
-                <w:color w:val="000000"/>
-                <w:szCs w:val="22"/>
-              </w:rPr>
-              <w:t>False</w:t>
-            </w:r>
-            <w:proofErr w:type="spellEnd"/>
+              <w:t>b - False</w:t>
+            </w:r>
           </w:p>
         </w:tc>
         <w:tc>
@@ -5869,18 +5377,8 @@
                 <w:color w:val="000000"/>
                 <w:szCs w:val="22"/>
               </w:rPr>
-              <w:t xml:space="preserve">c - </w:t>
-            </w:r>
-            <w:proofErr w:type="spellStart"/>
-            <w:r>
-              <w:rPr>
-                <w:rFonts w:ascii="Roboto" w:hAnsi="Roboto" w:cs="Calibri"/>
-                <w:color w:val="000000"/>
-                <w:szCs w:val="22"/>
-              </w:rPr>
-              <w:t>False</w:t>
-            </w:r>
-            <w:proofErr w:type="spellEnd"/>
+              <w:t>c - False</w:t>
+            </w:r>
           </w:p>
         </w:tc>
         <w:tc>
@@ -5961,18 +5459,8 @@
                 <w:color w:val="000000"/>
                 <w:szCs w:val="22"/>
               </w:rPr>
-              <w:t xml:space="preserve">d - </w:t>
-            </w:r>
-            <w:proofErr w:type="spellStart"/>
-            <w:r>
-              <w:rPr>
-                <w:rFonts w:ascii="Roboto" w:hAnsi="Roboto" w:cs="Calibri"/>
-                <w:color w:val="000000"/>
-                <w:szCs w:val="22"/>
-              </w:rPr>
-              <w:t>False</w:t>
-            </w:r>
-            <w:proofErr w:type="spellEnd"/>
+              <w:t>d - False</w:t>
+            </w:r>
           </w:p>
         </w:tc>
         <w:tc>
@@ -6062,18 +5550,8 @@
                 <w:color w:val="000000"/>
                 <w:szCs w:val="22"/>
               </w:rPr>
-              <w:t xml:space="preserve">a - </w:t>
-            </w:r>
-            <w:proofErr w:type="spellStart"/>
-            <w:r>
-              <w:rPr>
-                <w:rFonts w:ascii="Roboto" w:hAnsi="Roboto" w:cs="Calibri"/>
-                <w:color w:val="000000"/>
-                <w:szCs w:val="22"/>
-              </w:rPr>
-              <w:t>False</w:t>
-            </w:r>
-            <w:proofErr w:type="spellEnd"/>
+              <w:t>a - False</w:t>
+            </w:r>
           </w:p>
         </w:tc>
         <w:tc>
@@ -6161,18 +5639,8 @@
                 <w:color w:val="000000"/>
                 <w:szCs w:val="22"/>
               </w:rPr>
-              <w:t xml:space="preserve">b - </w:t>
-            </w:r>
-            <w:proofErr w:type="spellStart"/>
-            <w:r>
-              <w:rPr>
-                <w:rFonts w:ascii="Roboto" w:hAnsi="Roboto" w:cs="Calibri"/>
-                <w:color w:val="000000"/>
-                <w:szCs w:val="22"/>
-              </w:rPr>
-              <w:t>False</w:t>
-            </w:r>
-            <w:proofErr w:type="spellEnd"/>
+              <w:t>b - False</w:t>
+            </w:r>
           </w:p>
         </w:tc>
         <w:tc>
@@ -6732,29 +6200,7 @@
                 <w:szCs w:val="22"/>
               </w:rPr>
               <w:lastRenderedPageBreak/>
-              <w:t xml:space="preserve">Question </w:t>
-            </w:r>
-            <w:proofErr w:type="spellStart"/>
-            <w:r>
-              <w:rPr>
-                <w:rFonts w:ascii="Roboto" w:hAnsi="Roboto" w:cs="Calibri"/>
-                <w:b/>
-                <w:bCs/>
-                <w:color w:val="000000"/>
-                <w:szCs w:val="22"/>
-              </w:rPr>
-              <w:t>No</w:t>
-            </w:r>
-            <w:proofErr w:type="spellEnd"/>
-            <w:r>
-              <w:rPr>
-                <w:rFonts w:ascii="Roboto" w:hAnsi="Roboto" w:cs="Calibri"/>
-                <w:b/>
-                <w:bCs/>
-                <w:color w:val="000000"/>
-                <w:szCs w:val="22"/>
-              </w:rPr>
-              <w:t>.</w:t>
+              <w:t>Question No.</w:t>
             </w:r>
           </w:p>
         </w:tc>
@@ -6783,7 +6229,6 @@
                 <w:szCs w:val="22"/>
               </w:rPr>
             </w:pPr>
-            <w:proofErr w:type="spellStart"/>
             <w:r>
               <w:rPr>
                 <w:rFonts w:ascii="Roboto" w:hAnsi="Roboto" w:cs="Calibri"/>
@@ -6792,40 +6237,7 @@
                 <w:color w:val="000000"/>
                 <w:szCs w:val="22"/>
               </w:rPr>
-              <w:t>Correct</w:t>
-            </w:r>
-            <w:proofErr w:type="spellEnd"/>
-            <w:r>
-              <w:rPr>
-                <w:rFonts w:ascii="Roboto" w:hAnsi="Roboto" w:cs="Calibri"/>
-                <w:b/>
-                <w:bCs/>
-                <w:color w:val="000000"/>
-                <w:szCs w:val="22"/>
-              </w:rPr>
-              <w:t xml:space="preserve"> </w:t>
-            </w:r>
-            <w:proofErr w:type="spellStart"/>
-            <w:r>
-              <w:rPr>
-                <w:rFonts w:ascii="Roboto" w:hAnsi="Roboto" w:cs="Calibri"/>
-                <w:b/>
-                <w:bCs/>
-                <w:color w:val="000000"/>
-                <w:szCs w:val="22"/>
-              </w:rPr>
-              <w:t>Answer</w:t>
-            </w:r>
-            <w:proofErr w:type="spellEnd"/>
-            <w:r>
-              <w:rPr>
-                <w:rFonts w:ascii="Roboto" w:hAnsi="Roboto" w:cs="Calibri"/>
-                <w:b/>
-                <w:bCs/>
-                <w:color w:val="000000"/>
-                <w:szCs w:val="22"/>
-              </w:rPr>
-              <w:t>(s)</w:t>
+              <w:t>Correct Answer(s)</w:t>
             </w:r>
           </w:p>
         </w:tc>
@@ -7163,18 +6575,8 @@
                 <w:color w:val="000000"/>
                 <w:szCs w:val="22"/>
               </w:rPr>
-              <w:t xml:space="preserve">c - </w:t>
-            </w:r>
-            <w:proofErr w:type="spellStart"/>
-            <w:r>
-              <w:rPr>
-                <w:rFonts w:ascii="Roboto" w:hAnsi="Roboto" w:cs="Calibri"/>
-                <w:color w:val="000000"/>
-                <w:szCs w:val="22"/>
-              </w:rPr>
-              <w:t>False</w:t>
-            </w:r>
-            <w:proofErr w:type="spellEnd"/>
+              <w:t>c - False</w:t>
+            </w:r>
           </w:p>
         </w:tc>
         <w:tc>
@@ -7468,18 +6870,8 @@
                 <w:color w:val="000000"/>
                 <w:szCs w:val="22"/>
               </w:rPr>
-              <w:t xml:space="preserve">b - </w:t>
-            </w:r>
-            <w:proofErr w:type="spellStart"/>
-            <w:r>
-              <w:rPr>
-                <w:rFonts w:ascii="Roboto" w:hAnsi="Roboto" w:cs="Calibri"/>
-                <w:color w:val="000000"/>
-                <w:szCs w:val="22"/>
-              </w:rPr>
-              <w:t>False</w:t>
-            </w:r>
-            <w:proofErr w:type="spellEnd"/>
+              <w:t>b - False</w:t>
+            </w:r>
           </w:p>
         </w:tc>
         <w:tc>
@@ -7764,36 +7156,8 @@
                 <w:color w:val="000000"/>
                 <w:szCs w:val="22"/>
               </w:rPr>
-              <w:t xml:space="preserve">a - </w:t>
-            </w:r>
-            <w:proofErr w:type="spellStart"/>
-            <w:r>
-              <w:rPr>
-                <w:rFonts w:ascii="Roboto" w:hAnsi="Roboto" w:cs="Calibri"/>
-                <w:color w:val="000000"/>
-                <w:szCs w:val="22"/>
-              </w:rPr>
-              <w:t>Good</w:t>
-            </w:r>
-            <w:proofErr w:type="spellEnd"/>
-            <w:r>
-              <w:rPr>
-                <w:rFonts w:ascii="Roboto" w:hAnsi="Roboto" w:cs="Calibri"/>
-                <w:color w:val="000000"/>
-                <w:szCs w:val="22"/>
-              </w:rPr>
-              <w:t xml:space="preserve"> </w:t>
-            </w:r>
-            <w:proofErr w:type="spellStart"/>
-            <w:r>
-              <w:rPr>
-                <w:rFonts w:ascii="Roboto" w:hAnsi="Roboto" w:cs="Calibri"/>
-                <w:color w:val="000000"/>
-                <w:szCs w:val="22"/>
-              </w:rPr>
-              <w:t>reason</w:t>
-            </w:r>
-            <w:proofErr w:type="spellEnd"/>
+              <w:t>a - Good reason</w:t>
+            </w:r>
           </w:p>
         </w:tc>
         <w:tc>
@@ -7888,36 +7252,8 @@
                 <w:color w:val="000000"/>
                 <w:szCs w:val="22"/>
               </w:rPr>
-              <w:t xml:space="preserve">b - </w:t>
-            </w:r>
-            <w:proofErr w:type="spellStart"/>
-            <w:r>
-              <w:rPr>
-                <w:rFonts w:ascii="Roboto" w:hAnsi="Roboto" w:cs="Calibri"/>
-                <w:color w:val="000000"/>
-                <w:szCs w:val="22"/>
-              </w:rPr>
-              <w:t>Good</w:t>
-            </w:r>
-            <w:proofErr w:type="spellEnd"/>
-            <w:r>
-              <w:rPr>
-                <w:rFonts w:ascii="Roboto" w:hAnsi="Roboto" w:cs="Calibri"/>
-                <w:color w:val="000000"/>
-                <w:szCs w:val="22"/>
-              </w:rPr>
-              <w:t xml:space="preserve"> </w:t>
-            </w:r>
-            <w:proofErr w:type="spellStart"/>
-            <w:r>
-              <w:rPr>
-                <w:rFonts w:ascii="Roboto" w:hAnsi="Roboto" w:cs="Calibri"/>
-                <w:color w:val="000000"/>
-                <w:szCs w:val="22"/>
-              </w:rPr>
-              <w:t>reason</w:t>
-            </w:r>
-            <w:proofErr w:type="spellEnd"/>
+              <w:t>b - Good reason</w:t>
+            </w:r>
           </w:p>
         </w:tc>
         <w:tc>
@@ -8003,36 +7339,8 @@
                 <w:color w:val="000000"/>
                 <w:szCs w:val="22"/>
               </w:rPr>
-              <w:t xml:space="preserve">c - </w:t>
-            </w:r>
-            <w:proofErr w:type="spellStart"/>
-            <w:r>
-              <w:rPr>
-                <w:rFonts w:ascii="Roboto" w:hAnsi="Roboto" w:cs="Calibri"/>
-                <w:color w:val="000000"/>
-                <w:szCs w:val="22"/>
-              </w:rPr>
-              <w:t>Good</w:t>
-            </w:r>
-            <w:proofErr w:type="spellEnd"/>
-            <w:r>
-              <w:rPr>
-                <w:rFonts w:ascii="Roboto" w:hAnsi="Roboto" w:cs="Calibri"/>
-                <w:color w:val="000000"/>
-                <w:szCs w:val="22"/>
-              </w:rPr>
-              <w:t xml:space="preserve"> </w:t>
-            </w:r>
-            <w:proofErr w:type="spellStart"/>
-            <w:r>
-              <w:rPr>
-                <w:rFonts w:ascii="Roboto" w:hAnsi="Roboto" w:cs="Calibri"/>
-                <w:color w:val="000000"/>
-                <w:szCs w:val="22"/>
-              </w:rPr>
-              <w:t>reason</w:t>
-            </w:r>
-            <w:proofErr w:type="spellEnd"/>
+              <w:t>c - Good reason</w:t>
+            </w:r>
           </w:p>
         </w:tc>
         <w:tc>
@@ -8118,36 +7426,8 @@
                 <w:color w:val="000000"/>
                 <w:szCs w:val="22"/>
               </w:rPr>
-              <w:t xml:space="preserve">d - </w:t>
-            </w:r>
-            <w:proofErr w:type="spellStart"/>
-            <w:r>
-              <w:rPr>
-                <w:rFonts w:ascii="Roboto" w:hAnsi="Roboto" w:cs="Calibri"/>
-                <w:color w:val="000000"/>
-                <w:szCs w:val="22"/>
-              </w:rPr>
-              <w:t>Good</w:t>
-            </w:r>
-            <w:proofErr w:type="spellEnd"/>
-            <w:r>
-              <w:rPr>
-                <w:rFonts w:ascii="Roboto" w:hAnsi="Roboto" w:cs="Calibri"/>
-                <w:color w:val="000000"/>
-                <w:szCs w:val="22"/>
-              </w:rPr>
-              <w:t xml:space="preserve"> </w:t>
-            </w:r>
-            <w:proofErr w:type="spellStart"/>
-            <w:r>
-              <w:rPr>
-                <w:rFonts w:ascii="Roboto" w:hAnsi="Roboto" w:cs="Calibri"/>
-                <w:color w:val="000000"/>
-                <w:szCs w:val="22"/>
-              </w:rPr>
-              <w:t>reason</w:t>
-            </w:r>
-            <w:proofErr w:type="spellEnd"/>
+              <w:t>d - Good reason</w:t>
+            </w:r>
           </w:p>
         </w:tc>
         <w:tc>
@@ -8258,18 +7538,8 @@
                 <w:color w:val="000000"/>
                 <w:szCs w:val="22"/>
               </w:rPr>
-              <w:t xml:space="preserve">a - Not </w:t>
-            </w:r>
-            <w:proofErr w:type="spellStart"/>
-            <w:r>
-              <w:rPr>
-                <w:rFonts w:ascii="Roboto" w:hAnsi="Roboto" w:cs="Calibri"/>
-                <w:color w:val="000000"/>
-                <w:szCs w:val="22"/>
-              </w:rPr>
-              <w:t>conflicting</w:t>
-            </w:r>
-            <w:proofErr w:type="spellEnd"/>
+              <w:t>a - Not conflicting</w:t>
+            </w:r>
           </w:p>
         </w:tc>
         <w:tc>
@@ -8364,18 +7634,8 @@
                 <w:color w:val="000000"/>
                 <w:szCs w:val="22"/>
               </w:rPr>
-              <w:t xml:space="preserve">b - </w:t>
-            </w:r>
-            <w:proofErr w:type="spellStart"/>
-            <w:r>
-              <w:rPr>
-                <w:rFonts w:ascii="Roboto" w:hAnsi="Roboto" w:cs="Calibri"/>
-                <w:color w:val="000000"/>
-                <w:szCs w:val="22"/>
-              </w:rPr>
-              <w:t>Conflicting</w:t>
-            </w:r>
-            <w:proofErr w:type="spellEnd"/>
+              <w:t>b - Conflicting</w:t>
+            </w:r>
           </w:p>
         </w:tc>
         <w:tc>
@@ -8461,18 +7721,8 @@
                 <w:color w:val="000000"/>
                 <w:szCs w:val="22"/>
               </w:rPr>
-              <w:t xml:space="preserve">c - </w:t>
-            </w:r>
-            <w:proofErr w:type="spellStart"/>
-            <w:r>
-              <w:rPr>
-                <w:rFonts w:ascii="Roboto" w:hAnsi="Roboto" w:cs="Calibri"/>
-                <w:color w:val="000000"/>
-                <w:szCs w:val="22"/>
-              </w:rPr>
-              <w:t>Conflicting</w:t>
-            </w:r>
-            <w:proofErr w:type="spellEnd"/>
+              <w:t>c - Conflicting</w:t>
+            </w:r>
           </w:p>
         </w:tc>
         <w:tc>
@@ -8558,18 +7808,8 @@
                 <w:color w:val="000000"/>
                 <w:szCs w:val="22"/>
               </w:rPr>
-              <w:t xml:space="preserve">d - Not </w:t>
-            </w:r>
-            <w:proofErr w:type="spellStart"/>
-            <w:r>
-              <w:rPr>
-                <w:rFonts w:ascii="Roboto" w:hAnsi="Roboto" w:cs="Calibri"/>
-                <w:color w:val="000000"/>
-                <w:szCs w:val="22"/>
-              </w:rPr>
-              <w:t>conflicting</w:t>
-            </w:r>
-            <w:proofErr w:type="spellEnd"/>
+              <w:t>d - Not conflicting</w:t>
+            </w:r>
           </w:p>
         </w:tc>
         <w:tc>
@@ -9134,18 +8374,24 @@
       <w:spacing w:line="360" w:lineRule="auto"/>
       <w:rPr>
         <w:rFonts w:ascii="Roboto" w:hAnsi="Roboto"/>
+        <w:color w:val="0000FF"/>
         <w:sz w:val="16"/>
         <w:szCs w:val="16"/>
+        <w:u w:val="single"/>
+        <w:lang w:val="en-US"/>
       </w:rPr>
     </w:pPr>
     <w:r>
       <w:rPr>
-        <w:noProof/>
+        <w:rFonts w:ascii="Roboto" w:hAnsi="Roboto"/>
+        <w:sz w:val="16"/>
+        <w:szCs w:val="16"/>
+        <w:lang w:val="en-US"/>
       </w:rPr>
       <mc:AlternateContent>
         <mc:Choice Requires="wps">
           <w:drawing>
-            <wp:anchor distT="45720" distB="45720" distL="114300" distR="114300" simplePos="0" relativeHeight="251658240" behindDoc="0" locked="0" layoutInCell="1" allowOverlap="1" wp14:anchorId="6DC08F1B" wp14:editId="1131701F">
+            <wp:anchor distT="45720" distB="45720" distL="114300" distR="114300" simplePos="0" relativeHeight="251659264" behindDoc="0" locked="0" layoutInCell="1" allowOverlap="1" wp14:anchorId="4E23B55F" wp14:editId="4AF1EBA8">
               <wp:simplePos x="0" y="0"/>
               <wp:positionH relativeFrom="column">
                 <wp:posOffset>5008880</wp:posOffset>
@@ -9201,7 +8447,6 @@
                                 <w:docPartUnique/>
                               </w:docPartObj>
                             </w:sdtPr>
-                            <w:sdtEndPr/>
                             <w:sdtContent>
                               <w:r>
                                 <w:rPr>
@@ -9246,6 +8491,7 @@
                                   <w:rFonts w:ascii="Roboto" w:hAnsi="Roboto"/>
                                   <w:b/>
                                   <w:bCs/>
+                                  <w:noProof/>
                                   <w:sz w:val="24"/>
                                 </w:rPr>
                                 <w:t>5</w:t>
@@ -9265,14 +8511,12 @@
                                 </w:rPr>
                                 <w:t xml:space="preserve"> </w:t>
                               </w:r>
-                              <w:proofErr w:type="spellStart"/>
                               <w:r>
                                 <w:rPr>
                                   <w:rFonts w:ascii="Roboto" w:hAnsi="Roboto"/>
                                 </w:rPr>
                                 <w:t>of</w:t>
                               </w:r>
-                              <w:proofErr w:type="spellEnd"/>
                               <w:r>
                                 <w:rPr>
                                   <w:rFonts w:ascii="Roboto" w:hAnsi="Roboto"/>
@@ -9310,9 +8554,9 @@
                                   <w:rFonts w:ascii="Roboto" w:hAnsi="Roboto"/>
                                   <w:b/>
                                   <w:bCs/>
-                                  <w:sz w:val="24"/>
+                                  <w:noProof/>
                                 </w:rPr>
-                                <w:t>16</w:t>
+                                <w:t>1</w:t>
                               </w:r>
                               <w:r>
                                 <w:rPr>
@@ -9345,11 +8589,11 @@
         </mc:Choice>
         <mc:Fallback>
           <w:pict>
-            <v:shapetype w14:anchorId="6DC08F1B" id="_x0000_t202" coordsize="21600,21600" o:spt="202" path="m,l,21600r21600,l21600,xe">
+            <v:shapetype w14:anchorId="4E23B55F" id="_x0000_t202" coordsize="21600,21600" o:spt="202" path="m,l,21600r21600,l21600,xe">
               <v:stroke joinstyle="miter"/>
               <v:path gradientshapeok="t" o:connecttype="rect"/>
             </v:shapetype>
-            <v:shape id="Textfeld 2" o:spid="_x0000_s1026" type="#_x0000_t202" style="position:absolute;margin-left:394.4pt;margin-top:2.5pt;width:185.9pt;height:110.6pt;z-index:251658240;visibility:visible;mso-wrap-style:square;mso-width-percent:400;mso-height-percent:200;mso-wrap-distance-left:9pt;mso-wrap-distance-top:3.6pt;mso-wrap-distance-right:9pt;mso-wrap-distance-bottom:3.6pt;mso-position-horizontal:absolute;mso-position-horizontal-relative:text;mso-position-vertical:absolute;mso-position-vertical-relative:text;mso-width-percent:400;mso-height-percent:200;mso-width-relative:margin;mso-height-relative:margin;v-text-anchor:top" o:gfxdata="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" filled="f" stroked="f">
+            <v:shape id="Textfeld 2" o:spid="_x0000_s1026" type="#_x0000_t202" style="position:absolute;margin-left:394.4pt;margin-top:2.5pt;width:185.9pt;height:110.6pt;z-index:251659264;visibility:visible;mso-wrap-style:square;mso-width-percent:400;mso-height-percent:200;mso-wrap-distance-left:9pt;mso-wrap-distance-top:3.6pt;mso-wrap-distance-right:9pt;mso-wrap-distance-bottom:3.6pt;mso-position-horizontal:absolute;mso-position-horizontal-relative:text;mso-position-vertical:absolute;mso-position-vertical-relative:text;mso-width-percent:400;mso-height-percent:200;mso-width-relative:margin;mso-height-relative:margin;v-text-anchor:top" o:gfxdata="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" filled="f" stroked="f">
               <v:textbox style="mso-fit-shape-to-text:t">
                 <w:txbxContent>
                   <w:p>
@@ -9369,7 +8613,6 @@
                           <w:docPartUnique/>
                         </w:docPartObj>
                       </w:sdtPr>
-                      <w:sdtEndPr/>
                       <w:sdtContent>
                         <w:r>
                           <w:rPr>
@@ -9414,6 +8657,7 @@
                             <w:rFonts w:ascii="Roboto" w:hAnsi="Roboto"/>
                             <w:b/>
                             <w:bCs/>
+                            <w:noProof/>
                             <w:sz w:val="24"/>
                           </w:rPr>
                           <w:t>5</w:t>
@@ -9433,14 +8677,12 @@
                           </w:rPr>
                           <w:t xml:space="preserve"> </w:t>
                         </w:r>
-                        <w:proofErr w:type="spellStart"/>
                         <w:r>
                           <w:rPr>
                             <w:rFonts w:ascii="Roboto" w:hAnsi="Roboto"/>
                           </w:rPr>
                           <w:t>of</w:t>
                         </w:r>
-                        <w:proofErr w:type="spellEnd"/>
                         <w:r>
                           <w:rPr>
                             <w:rFonts w:ascii="Roboto" w:hAnsi="Roboto"/>
@@ -9478,9 +8720,9 @@
                             <w:rFonts w:ascii="Roboto" w:hAnsi="Roboto"/>
                             <w:b/>
                             <w:bCs/>
-                            <w:sz w:val="24"/>
+                            <w:noProof/>
                           </w:rPr>
-                          <w:t>16</w:t>
+                          <w:t>1</w:t>
                         </w:r>
                         <w:r>
                           <w:rPr>
@@ -9502,80 +8744,64 @@
         </mc:Fallback>
       </mc:AlternateContent>
     </w:r>
+    <w:bookmarkStart w:id="0" w:name="OLE_LINK5"/>
+    <w:bookmarkStart w:id="1" w:name="OLE_LINK6"/>
     <w:r>
       <w:rPr>
         <w:rFonts w:ascii="Roboto" w:hAnsi="Roboto"/>
         <w:sz w:val="16"/>
         <w:szCs w:val="16"/>
+        <w:lang w:val="en-US"/>
       </w:rPr>
-      <w:t xml:space="preserve">International Software Architecture </w:t>
+      <w:t xml:space="preserve">Version </w:t>
     </w:r>
-    <w:proofErr w:type="spellStart"/>
     <w:r>
       <w:rPr>
         <w:rFonts w:ascii="Roboto" w:hAnsi="Roboto"/>
         <w:sz w:val="16"/>
         <w:szCs w:val="16"/>
+        <w:lang w:val="en-US"/>
       </w:rPr>
-      <w:t>Qualification</w:t>
+      <w:t>2020.1-EN-rev0</w:t>
     </w:r>
-    <w:proofErr w:type="spellEnd"/>
     <w:r>
       <w:rPr>
         <w:rFonts w:ascii="Roboto" w:hAnsi="Roboto"/>
         <w:sz w:val="16"/>
         <w:szCs w:val="16"/>
+        <w:lang w:val="en-US"/>
       </w:rPr>
-      <w:t xml:space="preserve"> Board</w:t>
+      <w:t xml:space="preserve"> </w:t>
     </w:r>
-  </w:p>
-  <w:p>
-    <w:pPr>
-      <w:pStyle w:val="Fuzeile"/>
-      <w:tabs>
-        <w:tab w:val="clear" w:pos="4536"/>
-        <w:tab w:val="clear" w:pos="9072"/>
-        <w:tab w:val="left" w:pos="5752"/>
-      </w:tabs>
-    </w:pPr>
     <w:r>
       <w:rPr>
         <w:rFonts w:ascii="Roboto" w:hAnsi="Roboto"/>
         <w:sz w:val="16"/>
         <w:szCs w:val="16"/>
+        <w:lang w:val="en-US"/>
       </w:rPr>
-      <w:t xml:space="preserve">Web: </w:t>
+      <w:br/>
     </w:r>
-    <w:hyperlink r:id="rId1" w:history="1">
-      <w:r>
-        <w:rPr>
-          <w:rStyle w:val="Hyperlink"/>
-          <w:rFonts w:ascii="Roboto" w:hAnsi="Roboto"/>
-          <w:sz w:val="16"/>
-          <w:szCs w:val="16"/>
-        </w:rPr>
-        <w:t>www.isaqb.org</w:t>
-      </w:r>
-    </w:hyperlink>
+    <w:bookmarkEnd w:id="0"/>
+    <w:bookmarkEnd w:id="1"/>
     <w:r>
       <w:rPr>
         <w:rFonts w:ascii="Roboto" w:hAnsi="Roboto"/>
         <w:sz w:val="16"/>
         <w:szCs w:val="16"/>
+        <w:lang w:val="en-US"/>
       </w:rPr>
-      <w:t xml:space="preserve"> / E-Mail: </w:t>
+      <w:t xml:space="preserve">Most recent version: </w:t>
     </w:r>
-    <w:hyperlink r:id="rId2" w:history="1">
-      <w:r>
-        <w:rPr>
-          <w:rStyle w:val="Hyperlink"/>
-          <w:rFonts w:ascii="Roboto" w:hAnsi="Roboto"/>
-          <w:sz w:val="16"/>
-          <w:szCs w:val="16"/>
-        </w:rPr>
-        <w:t>info@isaqb.org</w:t>
-      </w:r>
-    </w:hyperlink>
+    <w:r>
+      <w:rPr>
+        <w:rFonts w:ascii="Roboto" w:hAnsi="Roboto"/>
+        <w:sz w:val="16"/>
+        <w:szCs w:val="16"/>
+        <w:lang w:val="en-US"/>
+      </w:rPr>
+      <w:t>https://github.com/isaqb-org/examination-foundation</w:t>
+    </w:r>
   </w:p>
 </w:ftr>
 </file>
@@ -9689,9 +8915,8 @@
               <w:sz w:val="34"/>
               <w:szCs w:val="34"/>
             </w:rPr>
-            <w:t xml:space="preserve"> Sample </w:t>
+            <w:t xml:space="preserve"> Sample Exam</w:t>
           </w:r>
-          <w:proofErr w:type="spellStart"/>
           <w:r>
             <w:rPr>
               <w:rStyle w:val="Seitenzahl"/>
@@ -9700,31 +8925,8 @@
               <w:sz w:val="34"/>
               <w:szCs w:val="34"/>
             </w:rPr>
-            <w:t>Exam</w:t>
+            <w:t xml:space="preserve"> Answers</w:t>
           </w:r>
-          <w:proofErr w:type="spellEnd"/>
-          <w:r>
-            <w:rPr>
-              <w:rStyle w:val="Seitenzahl"/>
-              <w:rFonts w:ascii="Roboto" w:hAnsi="Roboto" w:cs="Arial"/>
-              <w:color w:val="215868" w:themeColor="accent5" w:themeShade="80"/>
-              <w:sz w:val="34"/>
-              <w:szCs w:val="34"/>
-            </w:rPr>
-            <w:t xml:space="preserve"> </w:t>
-          </w:r>
-          <w:proofErr w:type="spellStart"/>
-          <w:r>
-            <w:rPr>
-              <w:rStyle w:val="Seitenzahl"/>
-              <w:rFonts w:ascii="Roboto" w:hAnsi="Roboto" w:cs="Arial"/>
-              <w:color w:val="215868" w:themeColor="accent5" w:themeShade="80"/>
-              <w:sz w:val="34"/>
-              <w:szCs w:val="34"/>
-            </w:rPr>
-            <w:t>Answers</w:t>
-          </w:r>
-          <w:proofErr w:type="spellEnd"/>
         </w:p>
         <w:p>
           <w:pPr>
@@ -15316,6 +14518,7 @@
   <w:style w:type="paragraph" w:styleId="Textkrper">
     <w:name w:val="Body Text"/>
     <w:basedOn w:val="Standard"/>
+    <w:link w:val="TextkrperZchn"/>
     <w:semiHidden/>
     <w:rsid w:val="00725432"/>
     <w:rPr>
@@ -15866,6 +15069,21 @@
       <w:szCs w:val="16"/>
     </w:rPr>
   </w:style>
+  <w:style w:type="character" w:customStyle="1" w:styleId="TextkrperZchn">
+    <w:name w:val="Textkörper Zchn"/>
+    <w:basedOn w:val="Absatz-Standardschriftart"/>
+    <w:link w:val="Textkrper"/>
+    <w:semiHidden/>
+    <w:rsid w:val="004A4D3C"/>
+    <w:rPr>
+      <w:rFonts w:ascii="Arial" w:hAnsi="Arial" w:cs="Arial"/>
+      <w:b/>
+      <w:bCs/>
+      <w:sz w:val="16"/>
+      <w:szCs w:val="16"/>
+      <w:lang w:val="en-GB"/>
+    </w:rPr>
+  </w:style>
 </w:styles>
 </file>
 
@@ -16153,6 +15371,19 @@
 </file>
 
 <file path=customXml/item1.xml><?xml version="1.0" encoding="utf-8"?>
+<b:Sources xmlns:b="http://schemas.openxmlformats.org/officeDocument/2006/bibliography" xmlns="http://schemas.openxmlformats.org/officeDocument/2006/bibliography" SelectedStyle="\APA.XSL" StyleName="APA"/>
+</file>
+
+<file path=customXml/item2.xml><?xml version="1.0" encoding="utf-8"?>
+<?mso-contentType ?>
+<FormTemplates xmlns="http://schemas.microsoft.com/sharepoint/v3/contenttype/forms">
+  <Display>DocumentLibraryForm</Display>
+  <Edit>DocumentLibraryForm</Edit>
+  <New>DocumentLibraryForm</New>
+</FormTemplates>
+</file>
+
+<file path=customXml/item3.xml><?xml version="1.0" encoding="utf-8"?>
 <ct:contentTypeSchema xmlns:ct="http://schemas.microsoft.com/office/2006/metadata/contentType" xmlns:ma="http://schemas.microsoft.com/office/2006/metadata/properties/metaAttributes" ct:_="" ma:_="" ma:contentTypeName="Dokument" ma:contentTypeID="0x0101008A91445496CF7245836D5B403B1B3D9D" ma:contentTypeVersion="12" ma:contentTypeDescription="Ein neues Dokument erstellen." ma:contentTypeScope="" ma:versionID="5196ab9d298bec00ec658eeb33d04f7b">
   <xsd:schema xmlns:xsd="http://www.w3.org/2001/XMLSchema" xmlns:xs="http://www.w3.org/2001/XMLSchema" xmlns:p="http://schemas.microsoft.com/office/2006/metadata/properties" xmlns:ns3="814032d5-8582-4412-9ef1-c32d0ab713c9" xmlns:ns4="315b142d-b22c-42dd-addf-9883f01299f4" targetNamespace="http://schemas.microsoft.com/office/2006/metadata/properties" ma:root="true" ma:fieldsID="3fd54ae5d4007f6aac05cd0e61ab1f7e" ns3:_="" ns4:_="">
     <xsd:import namespace="814032d5-8582-4412-9ef1-c32d0ab713c9"/>
@@ -16369,21 +15600,6 @@
 </ct:contentTypeSchema>
 </file>
 
-<file path=customXml/item2.xml><?xml version="1.0" encoding="utf-8"?>
-<?mso-contentType ?>
-<FormTemplates xmlns="http://schemas.microsoft.com/sharepoint/v3/contenttype/forms">
-  <Display>DocumentLibraryForm</Display>
-  <Edit>DocumentLibraryForm</Edit>
-  <New>DocumentLibraryForm</New>
-</FormTemplates>
-</file>
-
-<file path=customXml/item3.xml><?xml version="1.0" encoding="utf-8"?>
-<p:properties xmlns:p="http://schemas.microsoft.com/office/2006/metadata/properties" xmlns:xsi="http://www.w3.org/2001/XMLSchema-instance" xmlns:pc="http://schemas.microsoft.com/office/infopath/2007/PartnerControls">
-  <documentManagement/>
-</p:properties>
-</file>
-
 <file path=customXml/item4.xml><?xml version="1.0" encoding="utf-8"?>
 <b:Sources xmlns:b="http://schemas.openxmlformats.org/officeDocument/2006/bibliography" xmlns="http://schemas.openxmlformats.org/officeDocument/2006/bibliography" SelectedStyle="\APA.XSL" StyleName="APA"/>
 </file>
@@ -16397,10 +15613,28 @@
 </file>
 
 <file path=customXml/item7.xml><?xml version="1.0" encoding="utf-8"?>
-<b:Sources xmlns:b="http://schemas.openxmlformats.org/officeDocument/2006/bibliography" xmlns="http://schemas.openxmlformats.org/officeDocument/2006/bibliography" SelectedStyle="\APA.XSL" StyleName="APA"/>
+<p:properties xmlns:p="http://schemas.microsoft.com/office/2006/metadata/properties" xmlns:xsi="http://www.w3.org/2001/XMLSchema-instance" xmlns:pc="http://schemas.microsoft.com/office/infopath/2007/PartnerControls">
+  <documentManagement/>
+</p:properties>
 </file>
 
 <file path=customXml/itemProps1.xml><?xml version="1.0" encoding="utf-8"?>
+<ds:datastoreItem xmlns:ds="http://schemas.openxmlformats.org/officeDocument/2006/customXml" ds:itemID="{80BAD927-2F5B-4126-BC95-42E937ADF65C}">
+  <ds:schemaRefs>
+    <ds:schemaRef ds:uri="http://schemas.openxmlformats.org/officeDocument/2006/bibliography"/>
+  </ds:schemaRefs>
+</ds:datastoreItem>
+</file>
+
+<file path=customXml/itemProps2.xml><?xml version="1.0" encoding="utf-8"?>
+<ds:datastoreItem xmlns:ds="http://schemas.openxmlformats.org/officeDocument/2006/customXml" ds:itemID="{C25A4B22-728D-4546-8C41-88CFC9C6767F}">
+  <ds:schemaRefs>
+    <ds:schemaRef ds:uri="http://schemas.microsoft.com/sharepoint/v3/contenttype/forms"/>
+  </ds:schemaRefs>
+</ds:datastoreItem>
+</file>
+
+<file path=customXml/itemProps3.xml><?xml version="1.0" encoding="utf-8"?>
 <ds:datastoreItem xmlns:ds="http://schemas.openxmlformats.org/officeDocument/2006/customXml" ds:itemID="{1AE138E6-D560-4085-9339-84A6A473A1ED}">
   <ds:schemaRefs>
     <ds:schemaRef ds:uri="http://schemas.microsoft.com/office/2006/metadata/contentType"/>
@@ -16419,25 +15653,8 @@
 </ds:datastoreItem>
 </file>
 
-<file path=customXml/itemProps2.xml><?xml version="1.0" encoding="utf-8"?>
-<ds:datastoreItem xmlns:ds="http://schemas.openxmlformats.org/officeDocument/2006/customXml" ds:itemID="{C25A4B22-728D-4546-8C41-88CFC9C6767F}">
-  <ds:schemaRefs>
-    <ds:schemaRef ds:uri="http://schemas.microsoft.com/sharepoint/v3/contenttype/forms"/>
-  </ds:schemaRefs>
-</ds:datastoreItem>
-</file>
-
-<file path=customXml/itemProps3.xml><?xml version="1.0" encoding="utf-8"?>
-<ds:datastoreItem xmlns:ds="http://schemas.openxmlformats.org/officeDocument/2006/customXml" ds:itemID="{5F957A9B-0D92-459B-AC45-13365733178A}">
-  <ds:schemaRefs>
-    <ds:schemaRef ds:uri="http://schemas.microsoft.com/office/2006/metadata/properties"/>
-    <ds:schemaRef ds:uri="http://schemas.microsoft.com/office/infopath/2007/PartnerControls"/>
-  </ds:schemaRefs>
-</ds:datastoreItem>
-</file>
-
 <file path=customXml/itemProps4.xml><?xml version="1.0" encoding="utf-8"?>
-<ds:datastoreItem xmlns:ds="http://schemas.openxmlformats.org/officeDocument/2006/customXml" ds:itemID="{B49A5441-9F8E-4A71-A095-26AD66033B56}">
+<ds:datastoreItem xmlns:ds="http://schemas.openxmlformats.org/officeDocument/2006/customXml" ds:itemID="{2287EA74-21CA-4257-A416-36E12203EE57}">
   <ds:schemaRefs>
     <ds:schemaRef ds:uri="http://schemas.openxmlformats.org/officeDocument/2006/bibliography"/>
   </ds:schemaRefs>
@@ -16453,7 +15670,7 @@
 </file>
 
 <file path=customXml/itemProps6.xml><?xml version="1.0" encoding="utf-8"?>
-<ds:datastoreItem xmlns:ds="http://schemas.openxmlformats.org/officeDocument/2006/customXml" ds:itemID="{2287EA74-21CA-4257-A416-36E12203EE57}">
+<ds:datastoreItem xmlns:ds="http://schemas.openxmlformats.org/officeDocument/2006/customXml" ds:itemID="{B49A5441-9F8E-4A71-A095-26AD66033B56}">
   <ds:schemaRefs>
     <ds:schemaRef ds:uri="http://schemas.openxmlformats.org/officeDocument/2006/bibliography"/>
   </ds:schemaRefs>
@@ -16461,9 +15678,10 @@
 </file>
 
 <file path=customXml/itemProps7.xml><?xml version="1.0" encoding="utf-8"?>
-<ds:datastoreItem xmlns:ds="http://schemas.openxmlformats.org/officeDocument/2006/customXml" ds:itemID="{80BAD927-2F5B-4126-BC95-42E937ADF65C}">
+<ds:datastoreItem xmlns:ds="http://schemas.openxmlformats.org/officeDocument/2006/customXml" ds:itemID="{5F957A9B-0D92-459B-AC45-13365733178A}">
   <ds:schemaRefs>
-    <ds:schemaRef ds:uri="http://schemas.openxmlformats.org/officeDocument/2006/bibliography"/>
+    <ds:schemaRef ds:uri="http://schemas.microsoft.com/office/2006/metadata/properties"/>
+    <ds:schemaRef ds:uri="http://schemas.microsoft.com/office/infopath/2007/PartnerControls"/>
   </ds:schemaRefs>
 </ds:datastoreItem>
 </file>
</xml_diff>

<commit_message>
updated FL25 (jira), needs check
</commit_message>
<xml_diff>
--- a/raw/sample_exam/Sample-Exam-Answers-EN.docx
+++ b/raw/sample_exam/Sample-Exam-Answers-EN.docx
@@ -103,7 +103,23 @@
           <w:color w:val="333333"/>
           <w:lang w:val="en-US"/>
         </w:rPr>
-        <w:t>Document version: 2020.1-EN-rev0,</w:t>
+        <w:t>Document version: 2020.1-EN-rev</w:t>
+      </w:r>
+      <w:r>
+        <w:rPr>
+          <w:rFonts w:ascii="Roboto" w:hAnsi="Roboto"/>
+          <w:color w:val="333333"/>
+          <w:lang w:val="en-US"/>
+        </w:rPr>
+        <w:t>1</w:t>
+      </w:r>
+      <w:r>
+        <w:rPr>
+          <w:rFonts w:ascii="Roboto" w:hAnsi="Roboto"/>
+          <w:color w:val="333333"/>
+          <w:lang w:val="en-US"/>
+        </w:rPr>
+        <w:t>,</w:t>
       </w:r>
       <w:r>
         <w:rPr>
@@ -544,7 +560,15 @@
                 <w:color w:val="000000"/>
                 <w:szCs w:val="22"/>
               </w:rPr>
-              <w:t>b, c, e, f</w:t>
+              <w:t>c, e, f</w:t>
+            </w:r>
+            <w:r>
+              <w:rPr>
+                <w:rFonts w:ascii="Roboto" w:hAnsi="Roboto" w:cs="Calibri"/>
+                <w:color w:val="000000"/>
+                <w:szCs w:val="22"/>
+              </w:rPr>
+              <w:t>, g</w:t>
             </w:r>
           </w:p>
         </w:tc>
@@ -8333,8 +8357,12 @@
       </w:pPr>
     </w:p>
     <w:sectPr>
-      <w:headerReference w:type="default" r:id="rId14"/>
-      <w:footerReference w:type="default" r:id="rId15"/>
+      <w:headerReference w:type="even" r:id="rId14"/>
+      <w:headerReference w:type="default" r:id="rId15"/>
+      <w:footerReference w:type="even" r:id="rId16"/>
+      <w:footerReference w:type="default" r:id="rId17"/>
+      <w:headerReference w:type="first" r:id="rId18"/>
+      <w:footerReference w:type="first" r:id="rId19"/>
       <w:pgSz w:w="11906" w:h="16838" w:code="9"/>
       <w:pgMar w:top="2269" w:right="1021" w:bottom="1418" w:left="1191" w:header="720" w:footer="567" w:gutter="0"/>
       <w:cols w:space="708"/>
@@ -8371,6 +8399,16 @@
   <w:p>
     <w:pPr>
       <w:pStyle w:val="Fuzeile"/>
+    </w:pPr>
+  </w:p>
+</w:ftr>
+</file>
+
+<file path=word/footer2.xml><?xml version="1.0" encoding="utf-8"?>
+<w:ftr xmlns:wpc="http://schemas.microsoft.com/office/word/2010/wordprocessingCanvas" xmlns:cx="http://schemas.microsoft.com/office/drawing/2014/chartex" xmlns:cx1="http://schemas.microsoft.com/office/drawing/2015/9/8/chartex" xmlns:cx2="http://schemas.microsoft.com/office/drawing/2015/10/21/chartex" xmlns:cx3="http://schemas.microsoft.com/office/drawing/2016/5/9/chartex" xmlns:cx4="http://schemas.microsoft.com/office/drawing/2016/5/10/chartex" xmlns:cx5="http://schemas.microsoft.com/office/drawing/2016/5/11/chartex" xmlns:cx6="http://schemas.microsoft.com/office/drawing/2016/5/12/chartex" xmlns:cx7="http://schemas.microsoft.com/office/drawing/2016/5/13/chartex" xmlns:cx8="http://schemas.microsoft.com/office/drawing/2016/5/14/chartex" xmlns:mc="http://schemas.openxmlformats.org/markup-compatibility/2006" xmlns:aink="http://schemas.microsoft.com/office/drawing/2016/ink" xmlns:am3d="http://schemas.microsoft.com/office/drawing/2017/model3d" xmlns:o="urn:schemas-microsoft-com:office:office" xmlns:r="http://schemas.openxmlformats.org/officeDocument/2006/relationships" xmlns:m="http://schemas.openxmlformats.org/officeDocument/2006/math" xmlns:v="urn:schemas-microsoft-com:vml" xmlns:wp14="http://schemas.microsoft.com/office/word/2010/wordprocessingDrawing" xmlns:wp="http://schemas.openxmlformats.org/drawingml/2006/wordprocessingDrawing" xmlns:w10="urn:schemas-microsoft-com:office:word" xmlns:w="http://schemas.openxmlformats.org/wordprocessingml/2006/main" xmlns:w14="http://schemas.microsoft.com/office/word/2010/wordml" xmlns:w15="http://schemas.microsoft.com/office/word/2012/wordml" xmlns:w16cex="http://schemas.microsoft.com/office/word/2018/wordml/cex" xmlns:w16cid="http://schemas.microsoft.com/office/word/2016/wordml/cid" xmlns:w16="http://schemas.microsoft.com/office/word/2018/wordml" xmlns:w16se="http://schemas.microsoft.com/office/word/2015/wordml/symex" xmlns:wpg="http://schemas.microsoft.com/office/word/2010/wordprocessingGroup" xmlns:wpi="http://schemas.microsoft.com/office/word/2010/wordprocessingInk" xmlns:wne="http://schemas.microsoft.com/office/word/2006/wordml" xmlns:wps="http://schemas.microsoft.com/office/word/2010/wordprocessingShape" mc:Ignorable="w14 w15 w16se w16cid w16 w16cex wp14">
+  <w:p>
+    <w:pPr>
+      <w:pStyle w:val="Fuzeile"/>
       <w:spacing w:line="360" w:lineRule="auto"/>
       <w:rPr>
         <w:rFonts w:ascii="Roboto" w:hAnsi="Roboto"/>
@@ -8384,6 +8422,7 @@
     <w:r>
       <w:rPr>
         <w:rFonts w:ascii="Roboto" w:hAnsi="Roboto"/>
+        <w:noProof/>
         <w:sz w:val="16"/>
         <w:szCs w:val="16"/>
         <w:lang w:val="en-US"/>
@@ -8447,6 +8486,7 @@
                                 <w:docPartUnique/>
                               </w:docPartObj>
                             </w:sdtPr>
+                            <w:sdtEndPr/>
                             <w:sdtContent>
                               <w:r>
                                 <w:rPr>
@@ -8762,7 +8802,16 @@
         <w:szCs w:val="16"/>
         <w:lang w:val="en-US"/>
       </w:rPr>
-      <w:t>2020.1-EN-rev0</w:t>
+      <w:t>2020.1-EN-rev</w:t>
+    </w:r>
+    <w:r>
+      <w:rPr>
+        <w:rFonts w:ascii="Roboto" w:hAnsi="Roboto"/>
+        <w:sz w:val="16"/>
+        <w:szCs w:val="16"/>
+        <w:lang w:val="en-US"/>
+      </w:rPr>
+      <w:t>1</w:t>
     </w:r>
     <w:r>
       <w:rPr>
@@ -8806,6 +8855,16 @@
 </w:ftr>
 </file>
 
+<file path=word/footer3.xml><?xml version="1.0" encoding="utf-8"?>
+<w:ftr xmlns:wpc="http://schemas.microsoft.com/office/word/2010/wordprocessingCanvas" xmlns:cx="http://schemas.microsoft.com/office/drawing/2014/chartex" xmlns:cx1="http://schemas.microsoft.com/office/drawing/2015/9/8/chartex" xmlns:cx2="http://schemas.microsoft.com/office/drawing/2015/10/21/chartex" xmlns:cx3="http://schemas.microsoft.com/office/drawing/2016/5/9/chartex" xmlns:cx4="http://schemas.microsoft.com/office/drawing/2016/5/10/chartex" xmlns:cx5="http://schemas.microsoft.com/office/drawing/2016/5/11/chartex" xmlns:cx6="http://schemas.microsoft.com/office/drawing/2016/5/12/chartex" xmlns:cx7="http://schemas.microsoft.com/office/drawing/2016/5/13/chartex" xmlns:cx8="http://schemas.microsoft.com/office/drawing/2016/5/14/chartex" xmlns:mc="http://schemas.openxmlformats.org/markup-compatibility/2006" xmlns:aink="http://schemas.microsoft.com/office/drawing/2016/ink" xmlns:am3d="http://schemas.microsoft.com/office/drawing/2017/model3d" xmlns:o="urn:schemas-microsoft-com:office:office" xmlns:r="http://schemas.openxmlformats.org/officeDocument/2006/relationships" xmlns:m="http://schemas.openxmlformats.org/officeDocument/2006/math" xmlns:v="urn:schemas-microsoft-com:vml" xmlns:wp14="http://schemas.microsoft.com/office/word/2010/wordprocessingDrawing" xmlns:wp="http://schemas.openxmlformats.org/drawingml/2006/wordprocessingDrawing" xmlns:w10="urn:schemas-microsoft-com:office:word" xmlns:w="http://schemas.openxmlformats.org/wordprocessingml/2006/main" xmlns:w14="http://schemas.microsoft.com/office/word/2010/wordml" xmlns:w15="http://schemas.microsoft.com/office/word/2012/wordml" xmlns:w16cex="http://schemas.microsoft.com/office/word/2018/wordml/cex" xmlns:w16cid="http://schemas.microsoft.com/office/word/2016/wordml/cid" xmlns:w16="http://schemas.microsoft.com/office/word/2018/wordml" xmlns:w16se="http://schemas.microsoft.com/office/word/2015/wordml/symex" xmlns:wpg="http://schemas.microsoft.com/office/word/2010/wordprocessingGroup" xmlns:wpi="http://schemas.microsoft.com/office/word/2010/wordprocessingInk" xmlns:wne="http://schemas.microsoft.com/office/word/2006/wordml" xmlns:wps="http://schemas.microsoft.com/office/word/2010/wordprocessingShape" mc:Ignorable="w14 w15 w16se w16cid w16 w16cex wp14">
+  <w:p>
+    <w:pPr>
+      <w:pStyle w:val="Fuzeile"/>
+    </w:pPr>
+  </w:p>
+</w:ftr>
+</file>
+
 <file path=word/footnotes.xml><?xml version="1.0" encoding="utf-8"?>
 <w:footnotes xmlns:wpc="http://schemas.microsoft.com/office/word/2010/wordprocessingCanvas" xmlns:cx="http://schemas.microsoft.com/office/drawing/2014/chartex" xmlns:cx1="http://schemas.microsoft.com/office/drawing/2015/9/8/chartex" xmlns:cx2="http://schemas.microsoft.com/office/drawing/2015/10/21/chartex" xmlns:cx3="http://schemas.microsoft.com/office/drawing/2016/5/9/chartex" xmlns:cx4="http://schemas.microsoft.com/office/drawing/2016/5/10/chartex" xmlns:cx5="http://schemas.microsoft.com/office/drawing/2016/5/11/chartex" xmlns:cx6="http://schemas.microsoft.com/office/drawing/2016/5/12/chartex" xmlns:cx7="http://schemas.microsoft.com/office/drawing/2016/5/13/chartex" xmlns:cx8="http://schemas.microsoft.com/office/drawing/2016/5/14/chartex" xmlns:mc="http://schemas.openxmlformats.org/markup-compatibility/2006" xmlns:aink="http://schemas.microsoft.com/office/drawing/2016/ink" xmlns:am3d="http://schemas.microsoft.com/office/drawing/2017/model3d" xmlns:o="urn:schemas-microsoft-com:office:office" xmlns:r="http://schemas.openxmlformats.org/officeDocument/2006/relationships" xmlns:m="http://schemas.openxmlformats.org/officeDocument/2006/math" xmlns:v="urn:schemas-microsoft-com:vml" xmlns:wp14="http://schemas.microsoft.com/office/word/2010/wordprocessingDrawing" xmlns:wp="http://schemas.openxmlformats.org/drawingml/2006/wordprocessingDrawing" xmlns:w10="urn:schemas-microsoft-com:office:word" xmlns:w="http://schemas.openxmlformats.org/wordprocessingml/2006/main" xmlns:w14="http://schemas.microsoft.com/office/word/2010/wordml" xmlns:w15="http://schemas.microsoft.com/office/word/2012/wordml" xmlns:w16cex="http://schemas.microsoft.com/office/word/2018/wordml/cex" xmlns:w16cid="http://schemas.microsoft.com/office/word/2016/wordml/cid" xmlns:w16="http://schemas.microsoft.com/office/word/2018/wordml" xmlns:w16se="http://schemas.microsoft.com/office/word/2015/wordml/symex" xmlns:wpg="http://schemas.microsoft.com/office/word/2010/wordprocessingGroup" xmlns:wpi="http://schemas.microsoft.com/office/word/2010/wordprocessingInk" xmlns:wne="http://schemas.microsoft.com/office/word/2006/wordml" xmlns:wps="http://schemas.microsoft.com/office/word/2010/wordprocessingShape" mc:Ignorable="w14 w15 w16se w16cid w16 w16cex wp14">
   <w:footnote w:type="separator" w:id="-1">
@@ -8829,6 +8888,16 @@
 </file>
 
 <file path=word/header1.xml><?xml version="1.0" encoding="utf-8"?>
+<w:hdr xmlns:wpc="http://schemas.microsoft.com/office/word/2010/wordprocessingCanvas" xmlns:cx="http://schemas.microsoft.com/office/drawing/2014/chartex" xmlns:cx1="http://schemas.microsoft.com/office/drawing/2015/9/8/chartex" xmlns:cx2="http://schemas.microsoft.com/office/drawing/2015/10/21/chartex" xmlns:cx3="http://schemas.microsoft.com/office/drawing/2016/5/9/chartex" xmlns:cx4="http://schemas.microsoft.com/office/drawing/2016/5/10/chartex" xmlns:cx5="http://schemas.microsoft.com/office/drawing/2016/5/11/chartex" xmlns:cx6="http://schemas.microsoft.com/office/drawing/2016/5/12/chartex" xmlns:cx7="http://schemas.microsoft.com/office/drawing/2016/5/13/chartex" xmlns:cx8="http://schemas.microsoft.com/office/drawing/2016/5/14/chartex" xmlns:mc="http://schemas.openxmlformats.org/markup-compatibility/2006" xmlns:aink="http://schemas.microsoft.com/office/drawing/2016/ink" xmlns:am3d="http://schemas.microsoft.com/office/drawing/2017/model3d" xmlns:o="urn:schemas-microsoft-com:office:office" xmlns:r="http://schemas.openxmlformats.org/officeDocument/2006/relationships" xmlns:m="http://schemas.openxmlformats.org/officeDocument/2006/math" xmlns:v="urn:schemas-microsoft-com:vml" xmlns:wp14="http://schemas.microsoft.com/office/word/2010/wordprocessingDrawing" xmlns:wp="http://schemas.openxmlformats.org/drawingml/2006/wordprocessingDrawing" xmlns:w10="urn:schemas-microsoft-com:office:word" xmlns:w="http://schemas.openxmlformats.org/wordprocessingml/2006/main" xmlns:w14="http://schemas.microsoft.com/office/word/2010/wordml" xmlns:w15="http://schemas.microsoft.com/office/word/2012/wordml" xmlns:w16cex="http://schemas.microsoft.com/office/word/2018/wordml/cex" xmlns:w16cid="http://schemas.microsoft.com/office/word/2016/wordml/cid" xmlns:w16="http://schemas.microsoft.com/office/word/2018/wordml" xmlns:w16se="http://schemas.microsoft.com/office/word/2015/wordml/symex" xmlns:wpg="http://schemas.microsoft.com/office/word/2010/wordprocessingGroup" xmlns:wpi="http://schemas.microsoft.com/office/word/2010/wordprocessingInk" xmlns:wne="http://schemas.microsoft.com/office/word/2006/wordml" xmlns:wps="http://schemas.microsoft.com/office/word/2010/wordprocessingShape" mc:Ignorable="w14 w15 w16se w16cid w16 w16cex wp14">
+  <w:p>
+    <w:pPr>
+      <w:pStyle w:val="Kopfzeile"/>
+    </w:pPr>
+  </w:p>
+</w:hdr>
+</file>
+
+<file path=word/header2.xml><?xml version="1.0" encoding="utf-8"?>
 <w:hdr xmlns:wpc="http://schemas.microsoft.com/office/word/2010/wordprocessingCanvas" xmlns:cx="http://schemas.microsoft.com/office/drawing/2014/chartex" xmlns:cx1="http://schemas.microsoft.com/office/drawing/2015/9/8/chartex" xmlns:cx2="http://schemas.microsoft.com/office/drawing/2015/10/21/chartex" xmlns:cx3="http://schemas.microsoft.com/office/drawing/2016/5/9/chartex" xmlns:cx4="http://schemas.microsoft.com/office/drawing/2016/5/10/chartex" xmlns:cx5="http://schemas.microsoft.com/office/drawing/2016/5/11/chartex" xmlns:cx6="http://schemas.microsoft.com/office/drawing/2016/5/12/chartex" xmlns:cx7="http://schemas.microsoft.com/office/drawing/2016/5/13/chartex" xmlns:cx8="http://schemas.microsoft.com/office/drawing/2016/5/14/chartex" xmlns:mc="http://schemas.openxmlformats.org/markup-compatibility/2006" xmlns:aink="http://schemas.microsoft.com/office/drawing/2016/ink" xmlns:am3d="http://schemas.microsoft.com/office/drawing/2017/model3d" xmlns:o="urn:schemas-microsoft-com:office:office" xmlns:r="http://schemas.openxmlformats.org/officeDocument/2006/relationships" xmlns:m="http://schemas.openxmlformats.org/officeDocument/2006/math" xmlns:v="urn:schemas-microsoft-com:vml" xmlns:wp14="http://schemas.microsoft.com/office/word/2010/wordprocessingDrawing" xmlns:wp="http://schemas.openxmlformats.org/drawingml/2006/wordprocessingDrawing" xmlns:w10="urn:schemas-microsoft-com:office:word" xmlns:w="http://schemas.openxmlformats.org/wordprocessingml/2006/main" xmlns:w14="http://schemas.microsoft.com/office/word/2010/wordml" xmlns:w15="http://schemas.microsoft.com/office/word/2012/wordml" xmlns:w16cex="http://schemas.microsoft.com/office/word/2018/wordml/cex" xmlns:w16cid="http://schemas.microsoft.com/office/word/2016/wordml/cid" xmlns:w16="http://schemas.microsoft.com/office/word/2018/wordml" xmlns:w16se="http://schemas.microsoft.com/office/word/2015/wordml/symex" xmlns:wpg="http://schemas.microsoft.com/office/word/2010/wordprocessingGroup" xmlns:wpi="http://schemas.microsoft.com/office/word/2010/wordprocessingInk" xmlns:wne="http://schemas.microsoft.com/office/word/2006/wordml" xmlns:wps="http://schemas.microsoft.com/office/word/2010/wordprocessingShape" mc:Ignorable="w14 w15 w16se w16cid w16 w16cex wp14">
   <w:tbl>
     <w:tblPr>
@@ -9038,6 +9107,16 @@
         <w:rFonts w:ascii="Arial" w:hAnsi="Arial" w:cs="Arial"/>
         <w:sz w:val="16"/>
       </w:rPr>
+    </w:pPr>
+  </w:p>
+</w:hdr>
+</file>
+
+<file path=word/header3.xml><?xml version="1.0" encoding="utf-8"?>
+<w:hdr xmlns:wpc="http://schemas.microsoft.com/office/word/2010/wordprocessingCanvas" xmlns:cx="http://schemas.microsoft.com/office/drawing/2014/chartex" xmlns:cx1="http://schemas.microsoft.com/office/drawing/2015/9/8/chartex" xmlns:cx2="http://schemas.microsoft.com/office/drawing/2015/10/21/chartex" xmlns:cx3="http://schemas.microsoft.com/office/drawing/2016/5/9/chartex" xmlns:cx4="http://schemas.microsoft.com/office/drawing/2016/5/10/chartex" xmlns:cx5="http://schemas.microsoft.com/office/drawing/2016/5/11/chartex" xmlns:cx6="http://schemas.microsoft.com/office/drawing/2016/5/12/chartex" xmlns:cx7="http://schemas.microsoft.com/office/drawing/2016/5/13/chartex" xmlns:cx8="http://schemas.microsoft.com/office/drawing/2016/5/14/chartex" xmlns:mc="http://schemas.openxmlformats.org/markup-compatibility/2006" xmlns:aink="http://schemas.microsoft.com/office/drawing/2016/ink" xmlns:am3d="http://schemas.microsoft.com/office/drawing/2017/model3d" xmlns:o="urn:schemas-microsoft-com:office:office" xmlns:r="http://schemas.openxmlformats.org/officeDocument/2006/relationships" xmlns:m="http://schemas.openxmlformats.org/officeDocument/2006/math" xmlns:v="urn:schemas-microsoft-com:vml" xmlns:wp14="http://schemas.microsoft.com/office/word/2010/wordprocessingDrawing" xmlns:wp="http://schemas.openxmlformats.org/drawingml/2006/wordprocessingDrawing" xmlns:w10="urn:schemas-microsoft-com:office:word" xmlns:w="http://schemas.openxmlformats.org/wordprocessingml/2006/main" xmlns:w14="http://schemas.microsoft.com/office/word/2010/wordml" xmlns:w15="http://schemas.microsoft.com/office/word/2012/wordml" xmlns:w16cex="http://schemas.microsoft.com/office/word/2018/wordml/cex" xmlns:w16cid="http://schemas.microsoft.com/office/word/2016/wordml/cid" xmlns:w16="http://schemas.microsoft.com/office/word/2018/wordml" xmlns:w16se="http://schemas.microsoft.com/office/word/2015/wordml/symex" xmlns:wpg="http://schemas.microsoft.com/office/word/2010/wordprocessingGroup" xmlns:wpi="http://schemas.microsoft.com/office/word/2010/wordprocessingInk" xmlns:wne="http://schemas.microsoft.com/office/word/2006/wordml" xmlns:wps="http://schemas.microsoft.com/office/word/2010/wordprocessingShape" mc:Ignorable="w14 w15 w16se w16cid w16 w16cex wp14">
+  <w:p>
+    <w:pPr>
+      <w:pStyle w:val="Kopfzeile"/>
     </w:pPr>
   </w:p>
 </w:hdr>
@@ -15375,12 +15454,7 @@
 </file>
 
 <file path=customXml/item2.xml><?xml version="1.0" encoding="utf-8"?>
-<?mso-contentType ?>
-<FormTemplates xmlns="http://schemas.microsoft.com/sharepoint/v3/contenttype/forms">
-  <Display>DocumentLibraryForm</Display>
-  <Edit>DocumentLibraryForm</Edit>
-  <New>DocumentLibraryForm</New>
-</FormTemplates>
+<b:Sources xmlns:b="http://schemas.openxmlformats.org/officeDocument/2006/bibliography" xmlns="http://schemas.openxmlformats.org/officeDocument/2006/bibliography" SelectedStyle="\APA.XSL" StyleName="APA"/>
 </file>
 
 <file path=customXml/item3.xml><?xml version="1.0" encoding="utf-8"?>
@@ -15601,11 +15675,18 @@
 </file>
 
 <file path=customXml/item4.xml><?xml version="1.0" encoding="utf-8"?>
-<b:Sources xmlns:b="http://schemas.openxmlformats.org/officeDocument/2006/bibliography" xmlns="http://schemas.openxmlformats.org/officeDocument/2006/bibliography" SelectedStyle="\APA.XSL" StyleName="APA"/>
+<p:properties xmlns:p="http://schemas.microsoft.com/office/2006/metadata/properties" xmlns:xsi="http://www.w3.org/2001/XMLSchema-instance" xmlns:pc="http://schemas.microsoft.com/office/infopath/2007/PartnerControls">
+  <documentManagement/>
+</p:properties>
 </file>
 
 <file path=customXml/item5.xml><?xml version="1.0" encoding="utf-8"?>
-<b:Sources xmlns:b="http://schemas.openxmlformats.org/officeDocument/2006/bibliography" xmlns="http://schemas.openxmlformats.org/officeDocument/2006/bibliography" SelectedStyle="\APA.XSL" StyleName="APA"/>
+<?mso-contentType ?>
+<FormTemplates xmlns="http://schemas.microsoft.com/sharepoint/v3/contenttype/forms">
+  <Display>DocumentLibraryForm</Display>
+  <Edit>DocumentLibraryForm</Edit>
+  <New>DocumentLibraryForm</New>
+</FormTemplates>
 </file>
 
 <file path=customXml/item6.xml><?xml version="1.0" encoding="utf-8"?>
@@ -15613,13 +15694,11 @@
 </file>
 
 <file path=customXml/item7.xml><?xml version="1.0" encoding="utf-8"?>
-<p:properties xmlns:p="http://schemas.microsoft.com/office/2006/metadata/properties" xmlns:xsi="http://www.w3.org/2001/XMLSchema-instance" xmlns:pc="http://schemas.microsoft.com/office/infopath/2007/PartnerControls">
-  <documentManagement/>
-</p:properties>
+<b:Sources xmlns:b="http://schemas.openxmlformats.org/officeDocument/2006/bibliography" xmlns="http://schemas.openxmlformats.org/officeDocument/2006/bibliography" SelectedStyle="\APA.XSL" StyleName="APA"/>
 </file>
 
 <file path=customXml/itemProps1.xml><?xml version="1.0" encoding="utf-8"?>
-<ds:datastoreItem xmlns:ds="http://schemas.openxmlformats.org/officeDocument/2006/customXml" ds:itemID="{80BAD927-2F5B-4126-BC95-42E937ADF65C}">
+<ds:datastoreItem xmlns:ds="http://schemas.openxmlformats.org/officeDocument/2006/customXml" ds:itemID="{406AA43E-D8BB-4076-923F-6FC525F7C58D}">
   <ds:schemaRefs>
     <ds:schemaRef ds:uri="http://schemas.openxmlformats.org/officeDocument/2006/bibliography"/>
   </ds:schemaRefs>
@@ -15627,9 +15706,9 @@
 </file>
 
 <file path=customXml/itemProps2.xml><?xml version="1.0" encoding="utf-8"?>
-<ds:datastoreItem xmlns:ds="http://schemas.openxmlformats.org/officeDocument/2006/customXml" ds:itemID="{C25A4B22-728D-4546-8C41-88CFC9C6767F}">
+<ds:datastoreItem xmlns:ds="http://schemas.openxmlformats.org/officeDocument/2006/customXml" ds:itemID="{2287EA74-21CA-4257-A416-36E12203EE57}">
   <ds:schemaRefs>
-    <ds:schemaRef ds:uri="http://schemas.microsoft.com/sharepoint/v3/contenttype/forms"/>
+    <ds:schemaRef ds:uri="http://schemas.openxmlformats.org/officeDocument/2006/bibliography"/>
   </ds:schemaRefs>
 </ds:datastoreItem>
 </file>
@@ -15654,23 +15733,24 @@
 </file>
 
 <file path=customXml/itemProps4.xml><?xml version="1.0" encoding="utf-8"?>
-<ds:datastoreItem xmlns:ds="http://schemas.openxmlformats.org/officeDocument/2006/customXml" ds:itemID="{2287EA74-21CA-4257-A416-36E12203EE57}">
+<ds:datastoreItem xmlns:ds="http://schemas.openxmlformats.org/officeDocument/2006/customXml" ds:itemID="{5F957A9B-0D92-459B-AC45-13365733178A}">
   <ds:schemaRefs>
-    <ds:schemaRef ds:uri="http://schemas.openxmlformats.org/officeDocument/2006/bibliography"/>
+    <ds:schemaRef ds:uri="http://schemas.microsoft.com/office/2006/metadata/properties"/>
+    <ds:schemaRef ds:uri="http://schemas.microsoft.com/office/infopath/2007/PartnerControls"/>
   </ds:schemaRefs>
 </ds:datastoreItem>
 </file>
 
 <file path=customXml/itemProps5.xml><?xml version="1.0" encoding="utf-8"?>
-<ds:datastoreItem xmlns:ds="http://schemas.openxmlformats.org/officeDocument/2006/customXml" ds:itemID="{406AA43E-D8BB-4076-923F-6FC525F7C58D}">
+<ds:datastoreItem xmlns:ds="http://schemas.openxmlformats.org/officeDocument/2006/customXml" ds:itemID="{C25A4B22-728D-4546-8C41-88CFC9C6767F}">
   <ds:schemaRefs>
-    <ds:schemaRef ds:uri="http://schemas.openxmlformats.org/officeDocument/2006/bibliography"/>
+    <ds:schemaRef ds:uri="http://schemas.microsoft.com/sharepoint/v3/contenttype/forms"/>
   </ds:schemaRefs>
 </ds:datastoreItem>
 </file>
 
 <file path=customXml/itemProps6.xml><?xml version="1.0" encoding="utf-8"?>
-<ds:datastoreItem xmlns:ds="http://schemas.openxmlformats.org/officeDocument/2006/customXml" ds:itemID="{B49A5441-9F8E-4A71-A095-26AD66033B56}">
+<ds:datastoreItem xmlns:ds="http://schemas.openxmlformats.org/officeDocument/2006/customXml" ds:itemID="{80BAD927-2F5B-4126-BC95-42E937ADF65C}">
   <ds:schemaRefs>
     <ds:schemaRef ds:uri="http://schemas.openxmlformats.org/officeDocument/2006/bibliography"/>
   </ds:schemaRefs>
@@ -15678,10 +15758,9 @@
 </file>
 
 <file path=customXml/itemProps7.xml><?xml version="1.0" encoding="utf-8"?>
-<ds:datastoreItem xmlns:ds="http://schemas.openxmlformats.org/officeDocument/2006/customXml" ds:itemID="{5F957A9B-0D92-459B-AC45-13365733178A}">
+<ds:datastoreItem xmlns:ds="http://schemas.openxmlformats.org/officeDocument/2006/customXml" ds:itemID="{B49A5441-9F8E-4A71-A095-26AD66033B56}">
   <ds:schemaRefs>
-    <ds:schemaRef ds:uri="http://schemas.microsoft.com/office/2006/metadata/properties"/>
-    <ds:schemaRef ds:uri="http://schemas.microsoft.com/office/infopath/2007/PartnerControls"/>
+    <ds:schemaRef ds:uri="http://schemas.openxmlformats.org/officeDocument/2006/bibliography"/>
   </ds:schemaRefs>
 </ds:datastoreItem>
 </file>
</xml_diff>

<commit_message>
fixed distractor of 20-04-36, bumped up to rev2, closed jira-FL-33
</commit_message>
<xml_diff>
--- a/raw/sample_exam/Sample-Exam-Answers-EN.docx
+++ b/raw/sample_exam/Sample-Exam-Answers-EN.docx
@@ -111,7 +111,7 @@
           <w:color w:val="333333"/>
           <w:lang w:val="en-US"/>
         </w:rPr>
-        <w:t>1</w:t>
+        <w:t>2</w:t>
       </w:r>
       <w:r>
         <w:rPr>
@@ -8357,12 +8357,8 @@
       </w:pPr>
     </w:p>
     <w:sectPr>
-      <w:headerReference w:type="even" r:id="rId14"/>
-      <w:headerReference w:type="default" r:id="rId15"/>
-      <w:footerReference w:type="even" r:id="rId16"/>
-      <w:footerReference w:type="default" r:id="rId17"/>
-      <w:headerReference w:type="first" r:id="rId18"/>
-      <w:footerReference w:type="first" r:id="rId19"/>
+      <w:headerReference w:type="default" r:id="rId14"/>
+      <w:footerReference w:type="default" r:id="rId15"/>
       <w:pgSz w:w="11906" w:h="16838" w:code="9"/>
       <w:pgMar w:top="2269" w:right="1021" w:bottom="1418" w:left="1191" w:header="720" w:footer="567" w:gutter="0"/>
       <w:cols w:space="708"/>
@@ -8395,16 +8391,6 @@
 </file>
 
 <file path=word/footer1.xml><?xml version="1.0" encoding="utf-8"?>
-<w:ftr xmlns:wpc="http://schemas.microsoft.com/office/word/2010/wordprocessingCanvas" xmlns:cx="http://schemas.microsoft.com/office/drawing/2014/chartex" xmlns:cx1="http://schemas.microsoft.com/office/drawing/2015/9/8/chartex" xmlns:cx2="http://schemas.microsoft.com/office/drawing/2015/10/21/chartex" xmlns:cx3="http://schemas.microsoft.com/office/drawing/2016/5/9/chartex" xmlns:cx4="http://schemas.microsoft.com/office/drawing/2016/5/10/chartex" xmlns:cx5="http://schemas.microsoft.com/office/drawing/2016/5/11/chartex" xmlns:cx6="http://schemas.microsoft.com/office/drawing/2016/5/12/chartex" xmlns:cx7="http://schemas.microsoft.com/office/drawing/2016/5/13/chartex" xmlns:cx8="http://schemas.microsoft.com/office/drawing/2016/5/14/chartex" xmlns:mc="http://schemas.openxmlformats.org/markup-compatibility/2006" xmlns:aink="http://schemas.microsoft.com/office/drawing/2016/ink" xmlns:am3d="http://schemas.microsoft.com/office/drawing/2017/model3d" xmlns:o="urn:schemas-microsoft-com:office:office" xmlns:r="http://schemas.openxmlformats.org/officeDocument/2006/relationships" xmlns:m="http://schemas.openxmlformats.org/officeDocument/2006/math" xmlns:v="urn:schemas-microsoft-com:vml" xmlns:wp14="http://schemas.microsoft.com/office/word/2010/wordprocessingDrawing" xmlns:wp="http://schemas.openxmlformats.org/drawingml/2006/wordprocessingDrawing" xmlns:w10="urn:schemas-microsoft-com:office:word" xmlns:w="http://schemas.openxmlformats.org/wordprocessingml/2006/main" xmlns:w14="http://schemas.microsoft.com/office/word/2010/wordml" xmlns:w15="http://schemas.microsoft.com/office/word/2012/wordml" xmlns:w16cex="http://schemas.microsoft.com/office/word/2018/wordml/cex" xmlns:w16cid="http://schemas.microsoft.com/office/word/2016/wordml/cid" xmlns:w16="http://schemas.microsoft.com/office/word/2018/wordml" xmlns:w16se="http://schemas.microsoft.com/office/word/2015/wordml/symex" xmlns:wpg="http://schemas.microsoft.com/office/word/2010/wordprocessingGroup" xmlns:wpi="http://schemas.microsoft.com/office/word/2010/wordprocessingInk" xmlns:wne="http://schemas.microsoft.com/office/word/2006/wordml" xmlns:wps="http://schemas.microsoft.com/office/word/2010/wordprocessingShape" mc:Ignorable="w14 w15 w16se w16cid w16 w16cex wp14">
-  <w:p>
-    <w:pPr>
-      <w:pStyle w:val="Fuzeile"/>
-    </w:pPr>
-  </w:p>
-</w:ftr>
-</file>
-
-<file path=word/footer2.xml><?xml version="1.0" encoding="utf-8"?>
 <w:ftr xmlns:wpc="http://schemas.microsoft.com/office/word/2010/wordprocessingCanvas" xmlns:cx="http://schemas.microsoft.com/office/drawing/2014/chartex" xmlns:cx1="http://schemas.microsoft.com/office/drawing/2015/9/8/chartex" xmlns:cx2="http://schemas.microsoft.com/office/drawing/2015/10/21/chartex" xmlns:cx3="http://schemas.microsoft.com/office/drawing/2016/5/9/chartex" xmlns:cx4="http://schemas.microsoft.com/office/drawing/2016/5/10/chartex" xmlns:cx5="http://schemas.microsoft.com/office/drawing/2016/5/11/chartex" xmlns:cx6="http://schemas.microsoft.com/office/drawing/2016/5/12/chartex" xmlns:cx7="http://schemas.microsoft.com/office/drawing/2016/5/13/chartex" xmlns:cx8="http://schemas.microsoft.com/office/drawing/2016/5/14/chartex" xmlns:mc="http://schemas.openxmlformats.org/markup-compatibility/2006" xmlns:aink="http://schemas.microsoft.com/office/drawing/2016/ink" xmlns:am3d="http://schemas.microsoft.com/office/drawing/2017/model3d" xmlns:o="urn:schemas-microsoft-com:office:office" xmlns:r="http://schemas.openxmlformats.org/officeDocument/2006/relationships" xmlns:m="http://schemas.openxmlformats.org/officeDocument/2006/math" xmlns:v="urn:schemas-microsoft-com:vml" xmlns:wp14="http://schemas.microsoft.com/office/word/2010/wordprocessingDrawing" xmlns:wp="http://schemas.openxmlformats.org/drawingml/2006/wordprocessingDrawing" xmlns:w10="urn:schemas-microsoft-com:office:word" xmlns:w="http://schemas.openxmlformats.org/wordprocessingml/2006/main" xmlns:w14="http://schemas.microsoft.com/office/word/2010/wordml" xmlns:w15="http://schemas.microsoft.com/office/word/2012/wordml" xmlns:w16cex="http://schemas.microsoft.com/office/word/2018/wordml/cex" xmlns:w16cid="http://schemas.microsoft.com/office/word/2016/wordml/cid" xmlns:w16="http://schemas.microsoft.com/office/word/2018/wordml" xmlns:w16se="http://schemas.microsoft.com/office/word/2015/wordml/symex" xmlns:wpg="http://schemas.microsoft.com/office/word/2010/wordprocessingGroup" xmlns:wpi="http://schemas.microsoft.com/office/word/2010/wordprocessingInk" xmlns:wne="http://schemas.microsoft.com/office/word/2006/wordml" xmlns:wps="http://schemas.microsoft.com/office/word/2010/wordprocessingShape" mc:Ignorable="w14 w15 w16se w16cid w16 w16cex wp14">
   <w:p>
     <w:pPr>
@@ -8653,6 +8639,7 @@
                           <w:docPartUnique/>
                         </w:docPartObj>
                       </w:sdtPr>
+                      <w:sdtEndPr/>
                       <w:sdtContent>
                         <w:r>
                           <w:rPr>
@@ -8811,7 +8798,7 @@
         <w:szCs w:val="16"/>
         <w:lang w:val="en-US"/>
       </w:rPr>
-      <w:t>1</w:t>
+      <w:t>2</w:t>
     </w:r>
     <w:r>
       <w:rPr>
@@ -8855,16 +8842,6 @@
 </w:ftr>
 </file>
 
-<file path=word/footer3.xml><?xml version="1.0" encoding="utf-8"?>
-<w:ftr xmlns:wpc="http://schemas.microsoft.com/office/word/2010/wordprocessingCanvas" xmlns:cx="http://schemas.microsoft.com/office/drawing/2014/chartex" xmlns:cx1="http://schemas.microsoft.com/office/drawing/2015/9/8/chartex" xmlns:cx2="http://schemas.microsoft.com/office/drawing/2015/10/21/chartex" xmlns:cx3="http://schemas.microsoft.com/office/drawing/2016/5/9/chartex" xmlns:cx4="http://schemas.microsoft.com/office/drawing/2016/5/10/chartex" xmlns:cx5="http://schemas.microsoft.com/office/drawing/2016/5/11/chartex" xmlns:cx6="http://schemas.microsoft.com/office/drawing/2016/5/12/chartex" xmlns:cx7="http://schemas.microsoft.com/office/drawing/2016/5/13/chartex" xmlns:cx8="http://schemas.microsoft.com/office/drawing/2016/5/14/chartex" xmlns:mc="http://schemas.openxmlformats.org/markup-compatibility/2006" xmlns:aink="http://schemas.microsoft.com/office/drawing/2016/ink" xmlns:am3d="http://schemas.microsoft.com/office/drawing/2017/model3d" xmlns:o="urn:schemas-microsoft-com:office:office" xmlns:r="http://schemas.openxmlformats.org/officeDocument/2006/relationships" xmlns:m="http://schemas.openxmlformats.org/officeDocument/2006/math" xmlns:v="urn:schemas-microsoft-com:vml" xmlns:wp14="http://schemas.microsoft.com/office/word/2010/wordprocessingDrawing" xmlns:wp="http://schemas.openxmlformats.org/drawingml/2006/wordprocessingDrawing" xmlns:w10="urn:schemas-microsoft-com:office:word" xmlns:w="http://schemas.openxmlformats.org/wordprocessingml/2006/main" xmlns:w14="http://schemas.microsoft.com/office/word/2010/wordml" xmlns:w15="http://schemas.microsoft.com/office/word/2012/wordml" xmlns:w16cex="http://schemas.microsoft.com/office/word/2018/wordml/cex" xmlns:w16cid="http://schemas.microsoft.com/office/word/2016/wordml/cid" xmlns:w16="http://schemas.microsoft.com/office/word/2018/wordml" xmlns:w16se="http://schemas.microsoft.com/office/word/2015/wordml/symex" xmlns:wpg="http://schemas.microsoft.com/office/word/2010/wordprocessingGroup" xmlns:wpi="http://schemas.microsoft.com/office/word/2010/wordprocessingInk" xmlns:wne="http://schemas.microsoft.com/office/word/2006/wordml" xmlns:wps="http://schemas.microsoft.com/office/word/2010/wordprocessingShape" mc:Ignorable="w14 w15 w16se w16cid w16 w16cex wp14">
-  <w:p>
-    <w:pPr>
-      <w:pStyle w:val="Fuzeile"/>
-    </w:pPr>
-  </w:p>
-</w:ftr>
-</file>
-
 <file path=word/footnotes.xml><?xml version="1.0" encoding="utf-8"?>
 <w:footnotes xmlns:wpc="http://schemas.microsoft.com/office/word/2010/wordprocessingCanvas" xmlns:cx="http://schemas.microsoft.com/office/drawing/2014/chartex" xmlns:cx1="http://schemas.microsoft.com/office/drawing/2015/9/8/chartex" xmlns:cx2="http://schemas.microsoft.com/office/drawing/2015/10/21/chartex" xmlns:cx3="http://schemas.microsoft.com/office/drawing/2016/5/9/chartex" xmlns:cx4="http://schemas.microsoft.com/office/drawing/2016/5/10/chartex" xmlns:cx5="http://schemas.microsoft.com/office/drawing/2016/5/11/chartex" xmlns:cx6="http://schemas.microsoft.com/office/drawing/2016/5/12/chartex" xmlns:cx7="http://schemas.microsoft.com/office/drawing/2016/5/13/chartex" xmlns:cx8="http://schemas.microsoft.com/office/drawing/2016/5/14/chartex" xmlns:mc="http://schemas.openxmlformats.org/markup-compatibility/2006" xmlns:aink="http://schemas.microsoft.com/office/drawing/2016/ink" xmlns:am3d="http://schemas.microsoft.com/office/drawing/2017/model3d" xmlns:o="urn:schemas-microsoft-com:office:office" xmlns:r="http://schemas.openxmlformats.org/officeDocument/2006/relationships" xmlns:m="http://schemas.openxmlformats.org/officeDocument/2006/math" xmlns:v="urn:schemas-microsoft-com:vml" xmlns:wp14="http://schemas.microsoft.com/office/word/2010/wordprocessingDrawing" xmlns:wp="http://schemas.openxmlformats.org/drawingml/2006/wordprocessingDrawing" xmlns:w10="urn:schemas-microsoft-com:office:word" xmlns:w="http://schemas.openxmlformats.org/wordprocessingml/2006/main" xmlns:w14="http://schemas.microsoft.com/office/word/2010/wordml" xmlns:w15="http://schemas.microsoft.com/office/word/2012/wordml" xmlns:w16cex="http://schemas.microsoft.com/office/word/2018/wordml/cex" xmlns:w16cid="http://schemas.microsoft.com/office/word/2016/wordml/cid" xmlns:w16="http://schemas.microsoft.com/office/word/2018/wordml" xmlns:w16se="http://schemas.microsoft.com/office/word/2015/wordml/symex" xmlns:wpg="http://schemas.microsoft.com/office/word/2010/wordprocessingGroup" xmlns:wpi="http://schemas.microsoft.com/office/word/2010/wordprocessingInk" xmlns:wne="http://schemas.microsoft.com/office/word/2006/wordml" xmlns:wps="http://schemas.microsoft.com/office/word/2010/wordprocessingShape" mc:Ignorable="w14 w15 w16se w16cid w16 w16cex wp14">
   <w:footnote w:type="separator" w:id="-1">
@@ -8888,16 +8865,6 @@
 </file>
 
 <file path=word/header1.xml><?xml version="1.0" encoding="utf-8"?>
-<w:hdr xmlns:wpc="http://schemas.microsoft.com/office/word/2010/wordprocessingCanvas" xmlns:cx="http://schemas.microsoft.com/office/drawing/2014/chartex" xmlns:cx1="http://schemas.microsoft.com/office/drawing/2015/9/8/chartex" xmlns:cx2="http://schemas.microsoft.com/office/drawing/2015/10/21/chartex" xmlns:cx3="http://schemas.microsoft.com/office/drawing/2016/5/9/chartex" xmlns:cx4="http://schemas.microsoft.com/office/drawing/2016/5/10/chartex" xmlns:cx5="http://schemas.microsoft.com/office/drawing/2016/5/11/chartex" xmlns:cx6="http://schemas.microsoft.com/office/drawing/2016/5/12/chartex" xmlns:cx7="http://schemas.microsoft.com/office/drawing/2016/5/13/chartex" xmlns:cx8="http://schemas.microsoft.com/office/drawing/2016/5/14/chartex" xmlns:mc="http://schemas.openxmlformats.org/markup-compatibility/2006" xmlns:aink="http://schemas.microsoft.com/office/drawing/2016/ink" xmlns:am3d="http://schemas.microsoft.com/office/drawing/2017/model3d" xmlns:o="urn:schemas-microsoft-com:office:office" xmlns:r="http://schemas.openxmlformats.org/officeDocument/2006/relationships" xmlns:m="http://schemas.openxmlformats.org/officeDocument/2006/math" xmlns:v="urn:schemas-microsoft-com:vml" xmlns:wp14="http://schemas.microsoft.com/office/word/2010/wordprocessingDrawing" xmlns:wp="http://schemas.openxmlformats.org/drawingml/2006/wordprocessingDrawing" xmlns:w10="urn:schemas-microsoft-com:office:word" xmlns:w="http://schemas.openxmlformats.org/wordprocessingml/2006/main" xmlns:w14="http://schemas.microsoft.com/office/word/2010/wordml" xmlns:w15="http://schemas.microsoft.com/office/word/2012/wordml" xmlns:w16cex="http://schemas.microsoft.com/office/word/2018/wordml/cex" xmlns:w16cid="http://schemas.microsoft.com/office/word/2016/wordml/cid" xmlns:w16="http://schemas.microsoft.com/office/word/2018/wordml" xmlns:w16se="http://schemas.microsoft.com/office/word/2015/wordml/symex" xmlns:wpg="http://schemas.microsoft.com/office/word/2010/wordprocessingGroup" xmlns:wpi="http://schemas.microsoft.com/office/word/2010/wordprocessingInk" xmlns:wne="http://schemas.microsoft.com/office/word/2006/wordml" xmlns:wps="http://schemas.microsoft.com/office/word/2010/wordprocessingShape" mc:Ignorable="w14 w15 w16se w16cid w16 w16cex wp14">
-  <w:p>
-    <w:pPr>
-      <w:pStyle w:val="Kopfzeile"/>
-    </w:pPr>
-  </w:p>
-</w:hdr>
-</file>
-
-<file path=word/header2.xml><?xml version="1.0" encoding="utf-8"?>
 <w:hdr xmlns:wpc="http://schemas.microsoft.com/office/word/2010/wordprocessingCanvas" xmlns:cx="http://schemas.microsoft.com/office/drawing/2014/chartex" xmlns:cx1="http://schemas.microsoft.com/office/drawing/2015/9/8/chartex" xmlns:cx2="http://schemas.microsoft.com/office/drawing/2015/10/21/chartex" xmlns:cx3="http://schemas.microsoft.com/office/drawing/2016/5/9/chartex" xmlns:cx4="http://schemas.microsoft.com/office/drawing/2016/5/10/chartex" xmlns:cx5="http://schemas.microsoft.com/office/drawing/2016/5/11/chartex" xmlns:cx6="http://schemas.microsoft.com/office/drawing/2016/5/12/chartex" xmlns:cx7="http://schemas.microsoft.com/office/drawing/2016/5/13/chartex" xmlns:cx8="http://schemas.microsoft.com/office/drawing/2016/5/14/chartex" xmlns:mc="http://schemas.openxmlformats.org/markup-compatibility/2006" xmlns:aink="http://schemas.microsoft.com/office/drawing/2016/ink" xmlns:am3d="http://schemas.microsoft.com/office/drawing/2017/model3d" xmlns:o="urn:schemas-microsoft-com:office:office" xmlns:r="http://schemas.openxmlformats.org/officeDocument/2006/relationships" xmlns:m="http://schemas.openxmlformats.org/officeDocument/2006/math" xmlns:v="urn:schemas-microsoft-com:vml" xmlns:wp14="http://schemas.microsoft.com/office/word/2010/wordprocessingDrawing" xmlns:wp="http://schemas.openxmlformats.org/drawingml/2006/wordprocessingDrawing" xmlns:w10="urn:schemas-microsoft-com:office:word" xmlns:w="http://schemas.openxmlformats.org/wordprocessingml/2006/main" xmlns:w14="http://schemas.microsoft.com/office/word/2010/wordml" xmlns:w15="http://schemas.microsoft.com/office/word/2012/wordml" xmlns:w16cex="http://schemas.microsoft.com/office/word/2018/wordml/cex" xmlns:w16cid="http://schemas.microsoft.com/office/word/2016/wordml/cid" xmlns:w16="http://schemas.microsoft.com/office/word/2018/wordml" xmlns:w16se="http://schemas.microsoft.com/office/word/2015/wordml/symex" xmlns:wpg="http://schemas.microsoft.com/office/word/2010/wordprocessingGroup" xmlns:wpi="http://schemas.microsoft.com/office/word/2010/wordprocessingInk" xmlns:wne="http://schemas.microsoft.com/office/word/2006/wordml" xmlns:wps="http://schemas.microsoft.com/office/word/2010/wordprocessingShape" mc:Ignorable="w14 w15 w16se w16cid w16 w16cex wp14">
   <w:tbl>
     <w:tblPr>
@@ -9107,16 +9074,6 @@
         <w:rFonts w:ascii="Arial" w:hAnsi="Arial" w:cs="Arial"/>
         <w:sz w:val="16"/>
       </w:rPr>
-    </w:pPr>
-  </w:p>
-</w:hdr>
-</file>
-
-<file path=word/header3.xml><?xml version="1.0" encoding="utf-8"?>
-<w:hdr xmlns:wpc="http://schemas.microsoft.com/office/word/2010/wordprocessingCanvas" xmlns:cx="http://schemas.microsoft.com/office/drawing/2014/chartex" xmlns:cx1="http://schemas.microsoft.com/office/drawing/2015/9/8/chartex" xmlns:cx2="http://schemas.microsoft.com/office/drawing/2015/10/21/chartex" xmlns:cx3="http://schemas.microsoft.com/office/drawing/2016/5/9/chartex" xmlns:cx4="http://schemas.microsoft.com/office/drawing/2016/5/10/chartex" xmlns:cx5="http://schemas.microsoft.com/office/drawing/2016/5/11/chartex" xmlns:cx6="http://schemas.microsoft.com/office/drawing/2016/5/12/chartex" xmlns:cx7="http://schemas.microsoft.com/office/drawing/2016/5/13/chartex" xmlns:cx8="http://schemas.microsoft.com/office/drawing/2016/5/14/chartex" xmlns:mc="http://schemas.openxmlformats.org/markup-compatibility/2006" xmlns:aink="http://schemas.microsoft.com/office/drawing/2016/ink" xmlns:am3d="http://schemas.microsoft.com/office/drawing/2017/model3d" xmlns:o="urn:schemas-microsoft-com:office:office" xmlns:r="http://schemas.openxmlformats.org/officeDocument/2006/relationships" xmlns:m="http://schemas.openxmlformats.org/officeDocument/2006/math" xmlns:v="urn:schemas-microsoft-com:vml" xmlns:wp14="http://schemas.microsoft.com/office/word/2010/wordprocessingDrawing" xmlns:wp="http://schemas.openxmlformats.org/drawingml/2006/wordprocessingDrawing" xmlns:w10="urn:schemas-microsoft-com:office:word" xmlns:w="http://schemas.openxmlformats.org/wordprocessingml/2006/main" xmlns:w14="http://schemas.microsoft.com/office/word/2010/wordml" xmlns:w15="http://schemas.microsoft.com/office/word/2012/wordml" xmlns:w16cex="http://schemas.microsoft.com/office/word/2018/wordml/cex" xmlns:w16cid="http://schemas.microsoft.com/office/word/2016/wordml/cid" xmlns:w16="http://schemas.microsoft.com/office/word/2018/wordml" xmlns:w16se="http://schemas.microsoft.com/office/word/2015/wordml/symex" xmlns:wpg="http://schemas.microsoft.com/office/word/2010/wordprocessingGroup" xmlns:wpi="http://schemas.microsoft.com/office/word/2010/wordprocessingInk" xmlns:wne="http://schemas.microsoft.com/office/word/2006/wordml" xmlns:wps="http://schemas.microsoft.com/office/word/2010/wordprocessingShape" mc:Ignorable="w14 w15 w16se w16cid w16 w16cex wp14">
-  <w:p>
-    <w:pPr>
-      <w:pStyle w:val="Kopfzeile"/>
     </w:pPr>
   </w:p>
 </w:hdr>
@@ -15450,14 +15407,6 @@
 </file>
 
 <file path=customXml/item1.xml><?xml version="1.0" encoding="utf-8"?>
-<b:Sources xmlns:b="http://schemas.openxmlformats.org/officeDocument/2006/bibliography" xmlns="http://schemas.openxmlformats.org/officeDocument/2006/bibliography" SelectedStyle="\APA.XSL" StyleName="APA"/>
-</file>
-
-<file path=customXml/item2.xml><?xml version="1.0" encoding="utf-8"?>
-<b:Sources xmlns:b="http://schemas.openxmlformats.org/officeDocument/2006/bibliography" xmlns="http://schemas.openxmlformats.org/officeDocument/2006/bibliography" SelectedStyle="\APA.XSL" StyleName="APA"/>
-</file>
-
-<file path=customXml/item3.xml><?xml version="1.0" encoding="utf-8"?>
 <ct:contentTypeSchema xmlns:ct="http://schemas.microsoft.com/office/2006/metadata/contentType" xmlns:ma="http://schemas.microsoft.com/office/2006/metadata/properties/metaAttributes" ct:_="" ma:_="" ma:contentTypeName="Dokument" ma:contentTypeID="0x0101008A91445496CF7245836D5B403B1B3D9D" ma:contentTypeVersion="12" ma:contentTypeDescription="Ein neues Dokument erstellen." ma:contentTypeScope="" ma:versionID="5196ab9d298bec00ec658eeb33d04f7b">
   <xsd:schema xmlns:xsd="http://www.w3.org/2001/XMLSchema" xmlns:xs="http://www.w3.org/2001/XMLSchema" xmlns:p="http://schemas.microsoft.com/office/2006/metadata/properties" xmlns:ns3="814032d5-8582-4412-9ef1-c32d0ab713c9" xmlns:ns4="315b142d-b22c-42dd-addf-9883f01299f4" targetNamespace="http://schemas.microsoft.com/office/2006/metadata/properties" ma:root="true" ma:fieldsID="3fd54ae5d4007f6aac05cd0e61ab1f7e" ns3:_="" ns4:_="">
     <xsd:import namespace="814032d5-8582-4412-9ef1-c32d0ab713c9"/>
@@ -15674,13 +15623,23 @@
 </ct:contentTypeSchema>
 </file>
 
+<file path=customXml/item2.xml><?xml version="1.0" encoding="utf-8"?>
+<b:Sources xmlns:b="http://schemas.openxmlformats.org/officeDocument/2006/bibliography" xmlns="http://schemas.openxmlformats.org/officeDocument/2006/bibliography" SelectedStyle="\APA.XSL" StyleName="APA"/>
+</file>
+
+<file path=customXml/item3.xml><?xml version="1.0" encoding="utf-8"?>
+<b:Sources xmlns:b="http://schemas.openxmlformats.org/officeDocument/2006/bibliography" xmlns="http://schemas.openxmlformats.org/officeDocument/2006/bibliography" SelectedStyle="\APA.XSL" StyleName="APA"/>
+</file>
+
 <file path=customXml/item4.xml><?xml version="1.0" encoding="utf-8"?>
-<p:properties xmlns:p="http://schemas.microsoft.com/office/2006/metadata/properties" xmlns:xsi="http://www.w3.org/2001/XMLSchema-instance" xmlns:pc="http://schemas.microsoft.com/office/infopath/2007/PartnerControls">
-  <documentManagement/>
-</p:properties>
+<b:Sources xmlns:b="http://schemas.openxmlformats.org/officeDocument/2006/bibliography" xmlns="http://schemas.openxmlformats.org/officeDocument/2006/bibliography" SelectedStyle="\APA.XSL" StyleName="APA"/>
 </file>
 
 <file path=customXml/item5.xml><?xml version="1.0" encoding="utf-8"?>
+<b:Sources xmlns:b="http://schemas.openxmlformats.org/officeDocument/2006/bibliography" xmlns="http://schemas.openxmlformats.org/officeDocument/2006/bibliography" SelectedStyle="\APA.XSL" StyleName="APA"/>
+</file>
+
+<file path=customXml/item6.xml><?xml version="1.0" encoding="utf-8"?>
 <?mso-contentType ?>
 <FormTemplates xmlns="http://schemas.microsoft.com/sharepoint/v3/contenttype/forms">
   <Display>DocumentLibraryForm</Display>
@@ -15689,31 +15648,13 @@
 </FormTemplates>
 </file>
 
-<file path=customXml/item6.xml><?xml version="1.0" encoding="utf-8"?>
-<b:Sources xmlns:b="http://schemas.openxmlformats.org/officeDocument/2006/bibliography" xmlns="http://schemas.openxmlformats.org/officeDocument/2006/bibliography" SelectedStyle="\APA.XSL" StyleName="APA"/>
-</file>
-
 <file path=customXml/item7.xml><?xml version="1.0" encoding="utf-8"?>
-<b:Sources xmlns:b="http://schemas.openxmlformats.org/officeDocument/2006/bibliography" xmlns="http://schemas.openxmlformats.org/officeDocument/2006/bibliography" SelectedStyle="\APA.XSL" StyleName="APA"/>
+<p:properties xmlns:p="http://schemas.microsoft.com/office/2006/metadata/properties" xmlns:xsi="http://www.w3.org/2001/XMLSchema-instance" xmlns:pc="http://schemas.microsoft.com/office/infopath/2007/PartnerControls">
+  <documentManagement/>
+</p:properties>
 </file>
 
 <file path=customXml/itemProps1.xml><?xml version="1.0" encoding="utf-8"?>
-<ds:datastoreItem xmlns:ds="http://schemas.openxmlformats.org/officeDocument/2006/customXml" ds:itemID="{406AA43E-D8BB-4076-923F-6FC525F7C58D}">
-  <ds:schemaRefs>
-    <ds:schemaRef ds:uri="http://schemas.openxmlformats.org/officeDocument/2006/bibliography"/>
-  </ds:schemaRefs>
-</ds:datastoreItem>
-</file>
-
-<file path=customXml/itemProps2.xml><?xml version="1.0" encoding="utf-8"?>
-<ds:datastoreItem xmlns:ds="http://schemas.openxmlformats.org/officeDocument/2006/customXml" ds:itemID="{2287EA74-21CA-4257-A416-36E12203EE57}">
-  <ds:schemaRefs>
-    <ds:schemaRef ds:uri="http://schemas.openxmlformats.org/officeDocument/2006/bibliography"/>
-  </ds:schemaRefs>
-</ds:datastoreItem>
-</file>
-
-<file path=customXml/itemProps3.xml><?xml version="1.0" encoding="utf-8"?>
 <ds:datastoreItem xmlns:ds="http://schemas.openxmlformats.org/officeDocument/2006/customXml" ds:itemID="{1AE138E6-D560-4085-9339-84A6A473A1ED}">
   <ds:schemaRefs>
     <ds:schemaRef ds:uri="http://schemas.microsoft.com/office/2006/metadata/contentType"/>
@@ -15732,16 +15673,39 @@
 </ds:datastoreItem>
 </file>
 
+<file path=customXml/itemProps2.xml><?xml version="1.0" encoding="utf-8"?>
+<ds:datastoreItem xmlns:ds="http://schemas.openxmlformats.org/officeDocument/2006/customXml" ds:itemID="{B49A5441-9F8E-4A71-A095-26AD66033B56}">
+  <ds:schemaRefs>
+    <ds:schemaRef ds:uri="http://schemas.openxmlformats.org/officeDocument/2006/bibliography"/>
+  </ds:schemaRefs>
+</ds:datastoreItem>
+</file>
+
+<file path=customXml/itemProps3.xml><?xml version="1.0" encoding="utf-8"?>
+<ds:datastoreItem xmlns:ds="http://schemas.openxmlformats.org/officeDocument/2006/customXml" ds:itemID="{2287EA74-21CA-4257-A416-36E12203EE57}">
+  <ds:schemaRefs>
+    <ds:schemaRef ds:uri="http://schemas.openxmlformats.org/officeDocument/2006/bibliography"/>
+  </ds:schemaRefs>
+</ds:datastoreItem>
+</file>
+
 <file path=customXml/itemProps4.xml><?xml version="1.0" encoding="utf-8"?>
-<ds:datastoreItem xmlns:ds="http://schemas.openxmlformats.org/officeDocument/2006/customXml" ds:itemID="{5F957A9B-0D92-459B-AC45-13365733178A}">
+<ds:datastoreItem xmlns:ds="http://schemas.openxmlformats.org/officeDocument/2006/customXml" ds:itemID="{406AA43E-D8BB-4076-923F-6FC525F7C58D}">
   <ds:schemaRefs>
-    <ds:schemaRef ds:uri="http://schemas.microsoft.com/office/2006/metadata/properties"/>
-    <ds:schemaRef ds:uri="http://schemas.microsoft.com/office/infopath/2007/PartnerControls"/>
+    <ds:schemaRef ds:uri="http://schemas.openxmlformats.org/officeDocument/2006/bibliography"/>
   </ds:schemaRefs>
 </ds:datastoreItem>
 </file>
 
 <file path=customXml/itemProps5.xml><?xml version="1.0" encoding="utf-8"?>
+<ds:datastoreItem xmlns:ds="http://schemas.openxmlformats.org/officeDocument/2006/customXml" ds:itemID="{80BAD927-2F5B-4126-BC95-42E937ADF65C}">
+  <ds:schemaRefs>
+    <ds:schemaRef ds:uri="http://schemas.openxmlformats.org/officeDocument/2006/bibliography"/>
+  </ds:schemaRefs>
+</ds:datastoreItem>
+</file>
+
+<file path=customXml/itemProps6.xml><?xml version="1.0" encoding="utf-8"?>
 <ds:datastoreItem xmlns:ds="http://schemas.openxmlformats.org/officeDocument/2006/customXml" ds:itemID="{C25A4B22-728D-4546-8C41-88CFC9C6767F}">
   <ds:schemaRefs>
     <ds:schemaRef ds:uri="http://schemas.microsoft.com/sharepoint/v3/contenttype/forms"/>
@@ -15749,18 +15713,11 @@
 </ds:datastoreItem>
 </file>
 
-<file path=customXml/itemProps6.xml><?xml version="1.0" encoding="utf-8"?>
-<ds:datastoreItem xmlns:ds="http://schemas.openxmlformats.org/officeDocument/2006/customXml" ds:itemID="{80BAD927-2F5B-4126-BC95-42E937ADF65C}">
+<file path=customXml/itemProps7.xml><?xml version="1.0" encoding="utf-8"?>
+<ds:datastoreItem xmlns:ds="http://schemas.openxmlformats.org/officeDocument/2006/customXml" ds:itemID="{5F957A9B-0D92-459B-AC45-13365733178A}">
   <ds:schemaRefs>
-    <ds:schemaRef ds:uri="http://schemas.openxmlformats.org/officeDocument/2006/bibliography"/>
-  </ds:schemaRefs>
-</ds:datastoreItem>
-</file>
-
-<file path=customXml/itemProps7.xml><?xml version="1.0" encoding="utf-8"?>
-<ds:datastoreItem xmlns:ds="http://schemas.openxmlformats.org/officeDocument/2006/customXml" ds:itemID="{B49A5441-9F8E-4A71-A095-26AD66033B56}">
-  <ds:schemaRefs>
-    <ds:schemaRef ds:uri="http://schemas.openxmlformats.org/officeDocument/2006/bibliography"/>
+    <ds:schemaRef ds:uri="http://schemas.microsoft.com/office/2006/metadata/properties"/>
+    <ds:schemaRef ds:uri="http://schemas.microsoft.com/office/infopath/2007/PartnerControls"/>
   </ds:schemaRefs>
 </ds:datastoreItem>
 </file>
</xml_diff>